<commit_message>
Changed most of the user input types to double
Also updated the document screenshots
</commit_message>
<xml_diff>
--- a/Document.docx
+++ b/Document.docx
@@ -35,7 +35,7 @@
             <w:rPr>
               <w:noProof/>
               <w:color w:val="5B9BD5" w:themeColor="accent1"/>
-              <w:lang w:val="en-GB" w:eastAsia="ja-JP"/>
+              <w:lang w:val="en-GB" w:eastAsia="en-GB"/>
             </w:rPr>
             <w:drawing>
               <wp:inline distT="0" distB="0" distL="0" distR="0" wp14:anchorId="7FC1EE6A" wp14:editId="4DE45B42">
@@ -185,7 +185,7 @@
             <w:rPr>
               <w:noProof/>
               <w:color w:val="5B9BD5" w:themeColor="accent1"/>
-              <w:lang w:val="en-GB" w:eastAsia="ja-JP"/>
+              <w:lang w:val="en-GB" w:eastAsia="en-GB"/>
             </w:rPr>
             <mc:AlternateContent>
               <mc:Choice Requires="wps">
@@ -443,7 +443,7 @@
             <w:rPr>
               <w:noProof/>
               <w:color w:val="5B9BD5" w:themeColor="accent1"/>
-              <w:lang w:val="en-GB" w:eastAsia="ja-JP"/>
+              <w:lang w:val="en-GB" w:eastAsia="en-GB"/>
             </w:rPr>
             <w:drawing>
               <wp:inline distT="0" distB="0" distL="0" distR="0" wp14:anchorId="455C37F1" wp14:editId="7DDAE01B">
@@ -1135,6 +1135,7 @@
       <w:r>
         <w:rPr>
           <w:noProof/>
+          <w:lang w:eastAsia="en-GB"/>
         </w:rPr>
         <mc:AlternateContent>
           <mc:Choice Requires="wpc">
@@ -2124,6 +2125,7 @@
       <w:r>
         <w:rPr>
           <w:noProof/>
+          <w:lang w:eastAsia="en-GB"/>
         </w:rPr>
         <mc:AlternateContent>
           <mc:Choice Requires="wpc">
@@ -3143,6 +3145,7 @@
       <w:r>
         <w:rPr>
           <w:noProof/>
+          <w:lang w:eastAsia="en-GB"/>
         </w:rPr>
         <mc:AlternateContent>
           <mc:Choice Requires="wpc">
@@ -4729,6 +4732,7 @@
       <w:r>
         <w:rPr>
           <w:noProof/>
+          <w:lang w:eastAsia="en-GB"/>
         </w:rPr>
         <mc:AlternateContent>
           <mc:Choice Requires="wpc">
@@ -5563,14 +5567,27 @@
       <w:r>
         <w:t xml:space="preserve">Figure </w:t>
       </w:r>
-      <w:fldSimple w:instr=" SEQ Figure \* ARABIC ">
-        <w:r>
-          <w:rPr>
-            <w:noProof/>
-          </w:rPr>
-          <w:t>1</w:t>
-        </w:r>
-      </w:fldSimple>
+      <w:r>
+        <w:fldChar w:fldCharType="begin"/>
+      </w:r>
+      <w:r>
+        <w:instrText xml:space="preserve"> SEQ Figure \* ARABIC </w:instrText>
+      </w:r>
+      <w:r>
+        <w:fldChar w:fldCharType="separate"/>
+      </w:r>
+      <w:r>
+        <w:rPr>
+          <w:noProof/>
+        </w:rPr>
+        <w:t>1</w:t>
+      </w:r>
+      <w:r>
+        <w:rPr>
+          <w:noProof/>
+        </w:rPr>
+        <w:fldChar w:fldCharType="end"/>
+      </w:r>
       <w:r>
         <w:t xml:space="preserve"> – A Jackson Structured Programming diagram showing the intended design of my application</w:t>
       </w:r>
@@ -6046,14 +6063,27 @@
       <w:r>
         <w:t xml:space="preserve">Table </w:t>
       </w:r>
-      <w:fldSimple w:instr=" SEQ Table \* ARABIC ">
-        <w:r>
-          <w:rPr>
-            <w:noProof/>
-          </w:rPr>
-          <w:t>1</w:t>
-        </w:r>
-      </w:fldSimple>
+      <w:r>
+        <w:fldChar w:fldCharType="begin"/>
+      </w:r>
+      <w:r>
+        <w:instrText xml:space="preserve"> SEQ Table \* ARABIC </w:instrText>
+      </w:r>
+      <w:r>
+        <w:fldChar w:fldCharType="separate"/>
+      </w:r>
+      <w:r>
+        <w:rPr>
+          <w:noProof/>
+        </w:rPr>
+        <w:t>1</w:t>
+      </w:r>
+      <w:r>
+        <w:rPr>
+          <w:noProof/>
+        </w:rPr>
+        <w:fldChar w:fldCharType="end"/>
+      </w:r>
       <w:r>
         <w:t xml:space="preserve"> – The restrictions placed on user inputs.</w:t>
       </w:r>
@@ -6082,6 +6112,7 @@
       <w:r>
         <w:rPr>
           <w:noProof/>
+          <w:lang w:eastAsia="en-GB"/>
         </w:rPr>
         <w:drawing>
           <wp:inline distT="0" distB="0" distL="0" distR="0" wp14:anchorId="3565AEAD" wp14:editId="18EAF319">
@@ -6134,14 +6165,27 @@
       <w:r>
         <w:t xml:space="preserve">Figure </w:t>
       </w:r>
-      <w:fldSimple w:instr=" SEQ Figure \* ARABIC ">
-        <w:r>
-          <w:rPr>
-            <w:noProof/>
-          </w:rPr>
-          <w:t>2</w:t>
-        </w:r>
-      </w:fldSimple>
+      <w:r>
+        <w:fldChar w:fldCharType="begin"/>
+      </w:r>
+      <w:r>
+        <w:instrText xml:space="preserve"> SEQ Figure \* ARABIC </w:instrText>
+      </w:r>
+      <w:r>
+        <w:fldChar w:fldCharType="separate"/>
+      </w:r>
+      <w:r>
+        <w:rPr>
+          <w:noProof/>
+        </w:rPr>
+        <w:t>2</w:t>
+      </w:r>
+      <w:r>
+        <w:rPr>
+          <w:noProof/>
+        </w:rPr>
+        <w:fldChar w:fldCharType="end"/>
+      </w:r>
       <w:r>
         <w:t xml:space="preserve"> – The intended design of the first screen of my application</w:t>
       </w:r>
@@ -6150,6 +6194,7 @@
       <w:r>
         <w:rPr>
           <w:noProof/>
+          <w:lang w:eastAsia="en-GB"/>
         </w:rPr>
         <w:drawing>
           <wp:inline distT="0" distB="0" distL="0" distR="0" wp14:anchorId="1F47C80B" wp14:editId="7E331BFE">
@@ -6202,14 +6247,27 @@
       <w:r>
         <w:t xml:space="preserve">Figure </w:t>
       </w:r>
-      <w:fldSimple w:instr=" SEQ Figure \* ARABIC ">
-        <w:r>
-          <w:rPr>
-            <w:noProof/>
-          </w:rPr>
-          <w:t>3</w:t>
-        </w:r>
-      </w:fldSimple>
+      <w:r>
+        <w:fldChar w:fldCharType="begin"/>
+      </w:r>
+      <w:r>
+        <w:instrText xml:space="preserve"> SEQ Figure \* ARABIC </w:instrText>
+      </w:r>
+      <w:r>
+        <w:fldChar w:fldCharType="separate"/>
+      </w:r>
+      <w:r>
+        <w:rPr>
+          <w:noProof/>
+        </w:rPr>
+        <w:t>3</w:t>
+      </w:r>
+      <w:r>
+        <w:rPr>
+          <w:noProof/>
+        </w:rPr>
+        <w:fldChar w:fldCharType="end"/>
+      </w:r>
       <w:r>
         <w:t xml:space="preserve"> – The intended design of the second screen of my application</w:t>
       </w:r>
@@ -6239,6 +6297,7 @@
       <w:r>
         <w:rPr>
           <w:noProof/>
+          <w:lang w:eastAsia="en-GB"/>
         </w:rPr>
         <mc:AlternateContent>
           <mc:Choice Requires="wpc">
@@ -6696,14 +6755,27 @@
       <w:r>
         <w:t xml:space="preserve">Figure </w:t>
       </w:r>
-      <w:fldSimple w:instr=" SEQ Figure \* ARABIC ">
-        <w:r>
-          <w:rPr>
-            <w:noProof/>
-          </w:rPr>
-          <w:t>4</w:t>
-        </w:r>
-      </w:fldSimple>
+      <w:r>
+        <w:fldChar w:fldCharType="begin"/>
+      </w:r>
+      <w:r>
+        <w:instrText xml:space="preserve"> SEQ Figure \* ARABIC </w:instrText>
+      </w:r>
+      <w:r>
+        <w:fldChar w:fldCharType="separate"/>
+      </w:r>
+      <w:r>
+        <w:rPr>
+          <w:noProof/>
+        </w:rPr>
+        <w:t>4</w:t>
+      </w:r>
+      <w:r>
+        <w:rPr>
+          <w:noProof/>
+        </w:rPr>
+        <w:fldChar w:fldCharType="end"/>
+      </w:r>
       <w:r>
         <w:t xml:space="preserve"> </w:t>
       </w:r>
@@ -6742,10 +6814,11 @@
       <w:r>
         <w:rPr>
           <w:noProof/>
+          <w:lang w:eastAsia="en-GB"/>
         </w:rPr>
         <w:drawing>
           <wp:inline distT="0" distB="0" distL="0" distR="0" wp14:anchorId="39A3149D" wp14:editId="5886D48C">
-            <wp:extent cx="3086100" cy="3086100"/>
+            <wp:extent cx="3086100" cy="1409700"/>
             <wp:effectExtent l="0" t="0" r="0" b="0"/>
             <wp:docPr id="3" name="Picture 3"/>
             <wp:cNvGraphicFramePr>
@@ -6760,13 +6833,13 @@
                   </pic:nvPicPr>
                   <pic:blipFill rotWithShape="1">
                     <a:blip r:embed="rId13"/>
-                    <a:srcRect l="1330" t="9162" r="54797" b="12808"/>
+                    <a:srcRect l="1330" t="9162" r="54797" b="55194"/>
                     <a:stretch/>
                   </pic:blipFill>
                   <pic:spPr bwMode="auto">
                     <a:xfrm>
                       <a:off x="0" y="0"/>
-                      <a:ext cx="3086100" cy="3086100"/>
+                      <a:ext cx="3086100" cy="1409700"/>
                     </a:xfrm>
                     <a:prstGeom prst="rect">
                       <a:avLst/>
@@ -6789,12 +6862,13 @@
       <w:r>
         <w:rPr>
           <w:noProof/>
+          <w:lang w:eastAsia="en-GB"/>
         </w:rPr>
         <w:drawing>
-          <wp:inline distT="0" distB="0" distL="0" distR="0" wp14:anchorId="5B704B9C" wp14:editId="7E118532">
-            <wp:extent cx="3004533" cy="2886075"/>
-            <wp:effectExtent l="0" t="0" r="5715" b="0"/>
-            <wp:docPr id="16" name="Picture 16"/>
+          <wp:inline distT="0" distB="0" distL="0" distR="0" wp14:anchorId="71CAD17E" wp14:editId="18795B42">
+            <wp:extent cx="3378994" cy="1638300"/>
+            <wp:effectExtent l="0" t="0" r="0" b="0"/>
+            <wp:docPr id="225" name="Picture 225"/>
             <wp:cNvGraphicFramePr>
               <a:graphicFrameLocks xmlns:a="http://schemas.openxmlformats.org/drawingml/2006/main" noChangeAspect="1"/>
             </wp:cNvGraphicFramePr>
@@ -6807,13 +6881,13 @@
                   </pic:nvPicPr>
                   <pic:blipFill rotWithShape="1">
                     <a:blip r:embed="rId14"/>
-                    <a:srcRect l="1330" t="9458" r="52305" b="11330"/>
+                    <a:srcRect l="1328" t="9162" r="49314" b="48276"/>
                     <a:stretch/>
                   </pic:blipFill>
                   <pic:spPr bwMode="auto">
                     <a:xfrm>
                       <a:off x="0" y="0"/>
-                      <a:ext cx="3012579" cy="2893804"/>
+                      <a:ext cx="3388408" cy="1642865"/>
                     </a:xfrm>
                     <a:prstGeom prst="rect">
                       <a:avLst/>
@@ -6835,6 +6909,54 @@
       </w:r>
       <w:r>
         <w:rPr>
+          <w:noProof/>
+          <w:lang w:eastAsia="en-GB"/>
+        </w:rPr>
+        <w:drawing>
+          <wp:inline distT="0" distB="0" distL="0" distR="0" wp14:anchorId="0377CA71" wp14:editId="6710A00F">
+            <wp:extent cx="2771775" cy="2543175"/>
+            <wp:effectExtent l="0" t="0" r="9525" b="9525"/>
+            <wp:docPr id="226" name="Picture 226"/>
+            <wp:cNvGraphicFramePr>
+              <a:graphicFrameLocks xmlns:a="http://schemas.openxmlformats.org/drawingml/2006/main" noChangeAspect="1"/>
+            </wp:cNvGraphicFramePr>
+            <a:graphic xmlns:a="http://schemas.openxmlformats.org/drawingml/2006/main">
+              <a:graphicData uri="http://schemas.openxmlformats.org/drawingml/2006/picture">
+                <pic:pic xmlns:pic="http://schemas.openxmlformats.org/drawingml/2006/picture">
+                  <pic:nvPicPr>
+                    <pic:cNvPr id="1" name=""/>
+                    <pic:cNvPicPr/>
+                  </pic:nvPicPr>
+                  <pic:blipFill rotWithShape="1">
+                    <a:blip r:embed="rId15"/>
+                    <a:srcRect l="1329" t="9163" r="50311" b="11920"/>
+                    <a:stretch/>
+                  </pic:blipFill>
+                  <pic:spPr bwMode="auto">
+                    <a:xfrm>
+                      <a:off x="0" y="0"/>
+                      <a:ext cx="2771775" cy="2543175"/>
+                    </a:xfrm>
+                    <a:prstGeom prst="rect">
+                      <a:avLst/>
+                    </a:prstGeom>
+                    <a:ln>
+                      <a:noFill/>
+                    </a:ln>
+                    <a:extLst>
+                      <a:ext uri="{53640926-AAD7-44D8-BBD7-CCE9431645EC}">
+                        <a14:shadowObscured xmlns:a14="http://schemas.microsoft.com/office/drawing/2010/main"/>
+                      </a:ext>
+                    </a:extLst>
+                  </pic:spPr>
+                </pic:pic>
+              </a:graphicData>
+            </a:graphic>
+          </wp:inline>
+        </w:drawing>
+      </w:r>
+      <w:r>
+        <w:rPr>
           <w:rFonts w:ascii="Book Antiqua" w:eastAsiaTheme="majorEastAsia" w:hAnsi="Book Antiqua" w:cstheme="majorBidi"/>
           <w:b/>
           <w:color w:val="1F4E79" w:themeColor="accent1" w:themeShade="80"/>
@@ -6847,6 +6969,7 @@
       <w:r>
         <w:rPr>
           <w:noProof/>
+          <w:lang w:eastAsia="en-GB"/>
         </w:rPr>
         <w:drawing>
           <wp:inline distT="0" distB="0" distL="0" distR="0" wp14:anchorId="681C4DDF" wp14:editId="20E44665">
@@ -6864,7 +6987,7 @@
                     <pic:cNvPicPr/>
                   </pic:nvPicPr>
                   <pic:blipFill rotWithShape="1">
-                    <a:blip r:embed="rId15"/>
+                    <a:blip r:embed="rId16"/>
                     <a:srcRect l="1317" t="11515" r="62222" b="37566"/>
                     <a:stretch/>
                   </pic:blipFill>
@@ -6905,12 +7028,13 @@
       <w:r>
         <w:rPr>
           <w:noProof/>
+          <w:lang w:eastAsia="en-GB"/>
         </w:rPr>
         <w:drawing>
-          <wp:inline distT="0" distB="0" distL="0" distR="0" wp14:anchorId="299ED6CC" wp14:editId="4DA3156B">
-            <wp:extent cx="2014855" cy="828135"/>
-            <wp:effectExtent l="0" t="0" r="4445" b="0"/>
-            <wp:docPr id="29" name="Picture 29"/>
+          <wp:inline distT="0" distB="0" distL="0" distR="0" wp14:anchorId="190FB57A" wp14:editId="4536FDDF">
+            <wp:extent cx="1856105" cy="847725"/>
+            <wp:effectExtent l="0" t="0" r="0" b="9525"/>
+            <wp:docPr id="227" name="Picture 227"/>
             <wp:cNvGraphicFramePr>
               <a:graphicFrameLocks xmlns:a="http://schemas.openxmlformats.org/drawingml/2006/main" noChangeAspect="1"/>
             </wp:cNvGraphicFramePr>
@@ -6922,14 +7046,14 @@
                     <pic:cNvPicPr/>
                   </pic:nvPicPr>
                   <pic:blipFill rotWithShape="1">
-                    <a:blip r:embed="rId15"/>
-                    <a:srcRect l="1469" t="63772" r="63277" b="10458"/>
+                    <a:blip r:embed="rId17"/>
+                    <a:srcRect l="1351" t="21872" r="66265" b="51822"/>
                     <a:stretch/>
                   </pic:blipFill>
                   <pic:spPr bwMode="auto">
                     <a:xfrm>
                       <a:off x="0" y="0"/>
-                      <a:ext cx="2020545" cy="830474"/>
+                      <a:ext cx="1856105" cy="847725"/>
                     </a:xfrm>
                     <a:prstGeom prst="rect">
                       <a:avLst/>
@@ -6963,13 +7087,14 @@
       <w:r>
         <w:rPr>
           <w:noProof/>
+          <w:lang w:eastAsia="en-GB"/>
         </w:rPr>
         <w:lastRenderedPageBreak/>
         <w:drawing>
-          <wp:inline distT="0" distB="0" distL="0" distR="0" wp14:anchorId="6A833FA0" wp14:editId="482CD4A3">
-            <wp:extent cx="2173843" cy="2025230"/>
-            <wp:effectExtent l="0" t="0" r="0" b="0"/>
-            <wp:docPr id="24" name="Picture 24"/>
+          <wp:inline distT="0" distB="0" distL="0" distR="0" wp14:anchorId="43AB7AAF" wp14:editId="15EBAA53">
+            <wp:extent cx="1857375" cy="2028825"/>
+            <wp:effectExtent l="0" t="0" r="9525" b="9525"/>
+            <wp:docPr id="228" name="Picture 228"/>
             <wp:cNvGraphicFramePr>
               <a:graphicFrameLocks xmlns:a="http://schemas.openxmlformats.org/drawingml/2006/main" noChangeAspect="1"/>
             </wp:cNvGraphicFramePr>
@@ -6981,14 +7106,14 @@
                     <pic:cNvPicPr/>
                   </pic:nvPicPr>
                   <pic:blipFill rotWithShape="1">
-                    <a:blip r:embed="rId16"/>
-                    <a:srcRect l="1469" t="25717" r="60566" b="11377"/>
+                    <a:blip r:embed="rId18"/>
+                    <a:srcRect l="1330" t="13299" r="66264" b="23745"/>
                     <a:stretch/>
                   </pic:blipFill>
                   <pic:spPr bwMode="auto">
                     <a:xfrm>
                       <a:off x="0" y="0"/>
-                      <a:ext cx="2176009" cy="2027248"/>
+                      <a:ext cx="1857375" cy="2028825"/>
                     </a:xfrm>
                     <a:prstGeom prst="rect">
                       <a:avLst/>
@@ -7022,10 +7147,11 @@
       <w:r>
         <w:rPr>
           <w:noProof/>
+          <w:lang w:eastAsia="en-GB"/>
         </w:rPr>
         <w:drawing>
           <wp:inline distT="0" distB="0" distL="0" distR="0" wp14:anchorId="3DB3E4D2" wp14:editId="4DA926D1">
-            <wp:extent cx="2518410" cy="2458529"/>
+            <wp:extent cx="2517956" cy="1809750"/>
             <wp:effectExtent l="0" t="0" r="0" b="0"/>
             <wp:docPr id="30" name="Picture 30"/>
             <wp:cNvGraphicFramePr>
@@ -7039,14 +7165,14 @@
                     <pic:cNvPicPr/>
                   </pic:nvPicPr>
                   <pic:blipFill rotWithShape="1">
-                    <a:blip r:embed="rId17"/>
-                    <a:srcRect l="1355" t="12047" r="54688" b="11634"/>
+                    <a:blip r:embed="rId19"/>
+                    <a:srcRect l="1355" t="12048" r="54688" b="31763"/>
                     <a:stretch/>
                   </pic:blipFill>
                   <pic:spPr bwMode="auto">
                     <a:xfrm>
                       <a:off x="0" y="0"/>
-                      <a:ext cx="2519399" cy="2459494"/>
+                      <a:ext cx="2519399" cy="1810787"/>
                     </a:xfrm>
                     <a:prstGeom prst="rect">
                       <a:avLst/>
@@ -7080,12 +7206,13 @@
       <w:r>
         <w:rPr>
           <w:noProof/>
+          <w:lang w:eastAsia="en-GB"/>
         </w:rPr>
         <w:drawing>
-          <wp:inline distT="0" distB="0" distL="0" distR="0" wp14:anchorId="4396CA83" wp14:editId="40A0AF57">
-            <wp:extent cx="2716497" cy="2561182"/>
-            <wp:effectExtent l="0" t="0" r="8255" b="0"/>
-            <wp:docPr id="224" name="Picture 224"/>
+          <wp:inline distT="0" distB="0" distL="0" distR="0" wp14:anchorId="41045DB8" wp14:editId="3A87F162">
+            <wp:extent cx="2209800" cy="676275"/>
+            <wp:effectExtent l="0" t="0" r="0" b="9525"/>
+            <wp:docPr id="229" name="Picture 229"/>
             <wp:cNvGraphicFramePr>
               <a:graphicFrameLocks xmlns:a="http://schemas.openxmlformats.org/drawingml/2006/main" noChangeAspect="1"/>
             </wp:cNvGraphicFramePr>
@@ -7097,14 +7224,14 @@
                     <pic:cNvPicPr/>
                   </pic:nvPicPr>
                   <pic:blipFill rotWithShape="1">
-                    <a:blip r:embed="rId18"/>
-                    <a:srcRect l="1355" t="9907" r="51235" b="10594"/>
+                    <a:blip r:embed="rId20"/>
+                    <a:srcRect l="1330" t="13300" r="60115" b="65715"/>
                     <a:stretch/>
                   </pic:blipFill>
                   <pic:spPr bwMode="auto">
                     <a:xfrm>
                       <a:off x="0" y="0"/>
-                      <a:ext cx="2717311" cy="2561949"/>
+                      <a:ext cx="2209800" cy="676275"/>
                     </a:xfrm>
                     <a:prstGeom prst="rect">
                       <a:avLst/>
@@ -7124,6 +7251,65 @@
           </wp:inline>
         </w:drawing>
       </w:r>
+      <w:r>
+        <w:rPr>
+          <w:rFonts w:ascii="Book Antiqua" w:eastAsiaTheme="majorEastAsia" w:hAnsi="Book Antiqua" w:cstheme="majorBidi"/>
+          <w:b/>
+          <w:color w:val="1F4E79" w:themeColor="accent1" w:themeShade="80"/>
+          <w:sz w:val="32"/>
+          <w:szCs w:val="32"/>
+          <w:u w:val="single"/>
+        </w:rPr>
+        <w:br/>
+      </w:r>
+      <w:r>
+        <w:rPr>
+          <w:noProof/>
+          <w:lang w:eastAsia="en-GB"/>
+        </w:rPr>
+        <w:drawing>
+          <wp:inline distT="0" distB="0" distL="0" distR="0" wp14:anchorId="636C3972" wp14:editId="11FD13AD">
+            <wp:extent cx="2714625" cy="2457450"/>
+            <wp:effectExtent l="0" t="0" r="9525" b="0"/>
+            <wp:docPr id="230" name="Picture 230"/>
+            <wp:cNvGraphicFramePr>
+              <a:graphicFrameLocks xmlns:a="http://schemas.openxmlformats.org/drawingml/2006/main" noChangeAspect="1"/>
+            </wp:cNvGraphicFramePr>
+            <a:graphic xmlns:a="http://schemas.openxmlformats.org/drawingml/2006/main">
+              <a:graphicData uri="http://schemas.openxmlformats.org/drawingml/2006/picture">
+                <pic:pic xmlns:pic="http://schemas.openxmlformats.org/drawingml/2006/picture">
+                  <pic:nvPicPr>
+                    <pic:cNvPr id="1" name=""/>
+                    <pic:cNvPicPr/>
+                  </pic:nvPicPr>
+                  <pic:blipFill rotWithShape="1">
+                    <a:blip r:embed="rId21"/>
+                    <a:srcRect l="1330" t="13596" r="51306" b="10148"/>
+                    <a:stretch/>
+                  </pic:blipFill>
+                  <pic:spPr bwMode="auto">
+                    <a:xfrm>
+                      <a:off x="0" y="0"/>
+                      <a:ext cx="2714625" cy="2457450"/>
+                    </a:xfrm>
+                    <a:prstGeom prst="rect">
+                      <a:avLst/>
+                    </a:prstGeom>
+                    <a:ln>
+                      <a:noFill/>
+                    </a:ln>
+                    <a:extLst>
+                      <a:ext uri="{53640926-AAD7-44D8-BBD7-CCE9431645EC}">
+                        <a14:shadowObscured xmlns:a14="http://schemas.microsoft.com/office/drawing/2010/main"/>
+                      </a:ext>
+                    </a:extLst>
+                  </pic:spPr>
+                </pic:pic>
+              </a:graphicData>
+            </a:graphic>
+          </wp:inline>
+        </w:drawing>
+      </w:r>
     </w:p>
     <w:p>
       <w:pPr>
@@ -7139,6 +7325,7 @@
       <w:r>
         <w:rPr>
           <w:noProof/>
+          <w:lang w:eastAsia="en-GB"/>
         </w:rPr>
         <w:drawing>
           <wp:inline distT="0" distB="0" distL="0" distR="0" wp14:anchorId="554772B9" wp14:editId="327A2869">
@@ -7156,7 +7343,7 @@
                     <pic:cNvPicPr/>
                   </pic:nvPicPr>
                   <pic:blipFill rotWithShape="1">
-                    <a:blip r:embed="rId19"/>
+                    <a:blip r:embed="rId22"/>
                     <a:srcRect l="982" t="18293" r="70585" b="47802"/>
                     <a:stretch/>
                   </pic:blipFill>
@@ -7198,13 +7385,14 @@
       <w:r>
         <w:rPr>
           <w:noProof/>
+          <w:lang w:eastAsia="en-GB"/>
         </w:rPr>
         <w:lastRenderedPageBreak/>
         <w:drawing>
-          <wp:inline distT="0" distB="0" distL="0" distR="0" wp14:anchorId="781780EE" wp14:editId="2F122720">
-            <wp:extent cx="2418176" cy="3462287"/>
-            <wp:effectExtent l="0" t="0" r="1270" b="5080"/>
-            <wp:docPr id="33" name="Picture 33"/>
+          <wp:inline distT="0" distB="0" distL="0" distR="0" wp14:anchorId="09A39971" wp14:editId="29A3F1C1">
+            <wp:extent cx="2276475" cy="2038350"/>
+            <wp:effectExtent l="0" t="0" r="9525" b="0"/>
+            <wp:docPr id="231" name="Picture 231"/>
             <wp:cNvGraphicFramePr>
               <a:graphicFrameLocks xmlns:a="http://schemas.openxmlformats.org/drawingml/2006/main" noChangeAspect="1"/>
             </wp:cNvGraphicFramePr>
@@ -7216,14 +7404,14 @@
                     <pic:cNvPicPr/>
                   </pic:nvPicPr>
                   <pic:blipFill rotWithShape="1">
-                    <a:blip r:embed="rId20"/>
-                    <a:srcRect l="983" t="7395" r="68546" b="15043"/>
+                    <a:blip r:embed="rId23"/>
+                    <a:srcRect l="1329" t="9458" r="58952" b="27291"/>
                     <a:stretch/>
                   </pic:blipFill>
                   <pic:spPr bwMode="auto">
                     <a:xfrm>
                       <a:off x="0" y="0"/>
-                      <a:ext cx="2429023" cy="3477817"/>
+                      <a:ext cx="2276475" cy="2038350"/>
                     </a:xfrm>
                     <a:prstGeom prst="rect">
                       <a:avLst/>
@@ -7256,12 +7444,13 @@
       <w:r>
         <w:rPr>
           <w:noProof/>
+          <w:lang w:eastAsia="en-GB"/>
         </w:rPr>
         <w:drawing>
-          <wp:inline distT="0" distB="0" distL="0" distR="0" wp14:anchorId="63AE010A" wp14:editId="0A7A9B57">
-            <wp:extent cx="2595856" cy="2936094"/>
-            <wp:effectExtent l="0" t="0" r="0" b="0"/>
-            <wp:docPr id="34" name="Picture 34"/>
+          <wp:inline distT="0" distB="0" distL="0" distR="0" wp14:anchorId="3593C340" wp14:editId="65EB51CD">
+            <wp:extent cx="2152650" cy="885825"/>
+            <wp:effectExtent l="0" t="0" r="0" b="9525"/>
+            <wp:docPr id="232" name="Picture 232"/>
             <wp:cNvGraphicFramePr>
               <a:graphicFrameLocks xmlns:a="http://schemas.openxmlformats.org/drawingml/2006/main" noChangeAspect="1"/>
             </wp:cNvGraphicFramePr>
@@ -7273,14 +7462,14 @@
                     <pic:cNvPicPr/>
                   </pic:nvPicPr>
                   <pic:blipFill rotWithShape="1">
-                    <a:blip r:embed="rId21"/>
-                    <a:srcRect l="984" t="6455" r="65370" b="25887"/>
+                    <a:blip r:embed="rId24"/>
+                    <a:srcRect l="1495" t="13005" r="60946" b="59508"/>
                     <a:stretch/>
                   </pic:blipFill>
                   <pic:spPr bwMode="auto">
                     <a:xfrm>
                       <a:off x="0" y="0"/>
-                      <a:ext cx="2609728" cy="2951784"/>
+                      <a:ext cx="2152650" cy="885825"/>
                     </a:xfrm>
                     <a:prstGeom prst="rect">
                       <a:avLst/>
@@ -7313,12 +7502,13 @@
       <w:r>
         <w:rPr>
           <w:noProof/>
+          <w:lang w:eastAsia="en-GB"/>
         </w:rPr>
         <w:drawing>
-          <wp:inline distT="0" distB="0" distL="0" distR="0" wp14:anchorId="2D0E4144" wp14:editId="6ED46D84">
-            <wp:extent cx="2262165" cy="2204372"/>
-            <wp:effectExtent l="0" t="0" r="5080" b="5715"/>
-            <wp:docPr id="36" name="Picture 36"/>
+          <wp:inline distT="0" distB="0" distL="0" distR="0" wp14:anchorId="331C1045" wp14:editId="56A8FEF5">
+            <wp:extent cx="2133600" cy="2581275"/>
+            <wp:effectExtent l="0" t="0" r="0" b="9525"/>
+            <wp:docPr id="233" name="Picture 233"/>
             <wp:cNvGraphicFramePr>
               <a:graphicFrameLocks xmlns:a="http://schemas.openxmlformats.org/drawingml/2006/main" noChangeAspect="1"/>
             </wp:cNvGraphicFramePr>
@@ -7330,14 +7520,14 @@
                     <pic:cNvPicPr/>
                   </pic:nvPicPr>
                   <pic:blipFill rotWithShape="1">
-                    <a:blip r:embed="rId22"/>
-                    <a:srcRect l="1059" t="6455" r="69680" b="42853"/>
+                    <a:blip r:embed="rId25"/>
+                    <a:srcRect l="1329" t="9458" r="61445" b="10444"/>
                     <a:stretch/>
                   </pic:blipFill>
                   <pic:spPr bwMode="auto">
                     <a:xfrm>
                       <a:off x="0" y="0"/>
-                      <a:ext cx="2273798" cy="2215707"/>
+                      <a:ext cx="2133600" cy="2581275"/>
                     </a:xfrm>
                     <a:prstGeom prst="rect">
                       <a:avLst/>
@@ -7357,21 +7547,26 @@
           </wp:inline>
         </w:drawing>
       </w:r>
-    </w:p>
-    <w:p>
-      <w:pPr>
-        <w:ind w:firstLine="0"/>
-      </w:pPr>
+      <w:r>
+        <w:rPr>
+          <w:rFonts w:ascii="Book Antiqua" w:eastAsiaTheme="majorEastAsia" w:hAnsi="Book Antiqua" w:cstheme="majorBidi"/>
+          <w:color w:val="1F4E79" w:themeColor="accent1" w:themeShade="80"/>
+          <w:sz w:val="32"/>
+          <w:szCs w:val="32"/>
+          <w:u w:val="single"/>
+        </w:rPr>
+        <w:br/>
+      </w:r>
       <w:r>
         <w:rPr>
           <w:noProof/>
+          <w:lang w:eastAsia="en-GB"/>
         </w:rPr>
-        <w:lastRenderedPageBreak/>
         <w:drawing>
-          <wp:inline distT="0" distB="0" distL="0" distR="0" wp14:anchorId="46705375" wp14:editId="1D657DCE">
-            <wp:extent cx="2526518" cy="3630214"/>
-            <wp:effectExtent l="0" t="0" r="7620" b="8890"/>
-            <wp:docPr id="45" name="Picture 45"/>
+          <wp:inline distT="0" distB="0" distL="0" distR="0" wp14:anchorId="63AE010A" wp14:editId="0A7A9B57">
+            <wp:extent cx="2595245" cy="420803"/>
+            <wp:effectExtent l="0" t="0" r="0" b="0"/>
+            <wp:docPr id="34" name="Picture 34"/>
             <wp:cNvGraphicFramePr>
               <a:graphicFrameLocks xmlns:a="http://schemas.openxmlformats.org/drawingml/2006/main" noChangeAspect="1"/>
             </wp:cNvGraphicFramePr>
@@ -7383,14 +7578,14 @@
                     <pic:cNvPicPr/>
                   </pic:nvPicPr>
                   <pic:blipFill rotWithShape="1">
-                    <a:blip r:embed="rId23"/>
-                    <a:srcRect l="983" t="7530" r="66806" b="10191"/>
+                    <a:blip r:embed="rId26"/>
+                    <a:srcRect l="984" t="64414" r="65370" b="25887"/>
                     <a:stretch/>
                   </pic:blipFill>
                   <pic:spPr bwMode="auto">
                     <a:xfrm>
                       <a:off x="0" y="0"/>
-                      <a:ext cx="2532290" cy="3638508"/>
+                      <a:ext cx="2609728" cy="423151"/>
                     </a:xfrm>
                     <a:prstGeom prst="rect">
                       <a:avLst/>
@@ -7413,7 +7608,6 @@
       <w:r>
         <w:rPr>
           <w:rFonts w:ascii="Book Antiqua" w:eastAsiaTheme="majorEastAsia" w:hAnsi="Book Antiqua" w:cstheme="majorBidi"/>
-          <w:b/>
           <w:color w:val="1F4E79" w:themeColor="accent1" w:themeShade="80"/>
           <w:sz w:val="32"/>
           <w:szCs w:val="32"/>
@@ -7424,12 +7618,13 @@
       <w:r>
         <w:rPr>
           <w:noProof/>
+          <w:lang w:eastAsia="en-GB"/>
         </w:rPr>
         <w:drawing>
-          <wp:inline distT="0" distB="0" distL="0" distR="0" wp14:anchorId="4153DF5F" wp14:editId="5E09C58C">
-            <wp:extent cx="2435511" cy="2429266"/>
-            <wp:effectExtent l="0" t="0" r="3175" b="9525"/>
-            <wp:docPr id="53" name="Picture 53"/>
+          <wp:inline distT="0" distB="0" distL="0" distR="0" wp14:anchorId="04558484" wp14:editId="7650BF96">
+            <wp:extent cx="2762250" cy="2333625"/>
+            <wp:effectExtent l="0" t="0" r="0" b="9525"/>
+            <wp:docPr id="234" name="Picture 234"/>
             <wp:cNvGraphicFramePr>
               <a:graphicFrameLocks xmlns:a="http://schemas.openxmlformats.org/drawingml/2006/main" noChangeAspect="1"/>
             </wp:cNvGraphicFramePr>
@@ -7441,14 +7636,14 @@
                     <pic:cNvPicPr/>
                   </pic:nvPicPr>
                   <pic:blipFill rotWithShape="1">
-                    <a:blip r:embed="rId24"/>
-                    <a:srcRect l="983" t="6453" r="69453" b="41122"/>
+                    <a:blip r:embed="rId27"/>
+                    <a:srcRect l="1330" t="11823" r="50476" b="15764"/>
                     <a:stretch/>
                   </pic:blipFill>
                   <pic:spPr bwMode="auto">
                     <a:xfrm>
                       <a:off x="0" y="0"/>
-                      <a:ext cx="2448390" cy="2442112"/>
+                      <a:ext cx="2762250" cy="2333625"/>
                     </a:xfrm>
                     <a:prstGeom prst="rect">
                       <a:avLst/>
@@ -7471,19 +7666,306 @@
     </w:p>
     <w:p>
       <w:pPr>
+        <w:ind w:firstLine="0"/>
+        <w:rPr>
+          <w:noProof/>
+          <w:lang w:eastAsia="en-GB"/>
+        </w:rPr>
+      </w:pPr>
+      <w:r>
+        <w:rPr>
+          <w:noProof/>
+          <w:lang w:eastAsia="en-GB"/>
+        </w:rPr>
+        <w:lastRenderedPageBreak/>
+        <w:drawing>
+          <wp:inline distT="0" distB="0" distL="0" distR="0" wp14:anchorId="46705375" wp14:editId="1D657DCE">
+            <wp:extent cx="2526030" cy="914400"/>
+            <wp:effectExtent l="0" t="0" r="7620" b="0"/>
+            <wp:docPr id="45" name="Picture 45"/>
+            <wp:cNvGraphicFramePr>
+              <a:graphicFrameLocks xmlns:a="http://schemas.openxmlformats.org/drawingml/2006/main" noChangeAspect="1"/>
+            </wp:cNvGraphicFramePr>
+            <a:graphic xmlns:a="http://schemas.openxmlformats.org/drawingml/2006/main">
+              <a:graphicData uri="http://schemas.openxmlformats.org/drawingml/2006/picture">
+                <pic:pic xmlns:pic="http://schemas.openxmlformats.org/drawingml/2006/picture">
+                  <pic:nvPicPr>
+                    <pic:cNvPr id="1" name=""/>
+                    <pic:cNvPicPr/>
+                  </pic:nvPicPr>
+                  <pic:blipFill rotWithShape="1">
+                    <a:blip r:embed="rId28"/>
+                    <a:srcRect l="983" t="7530" r="66806" b="71741"/>
+                    <a:stretch/>
+                  </pic:blipFill>
+                  <pic:spPr bwMode="auto">
+                    <a:xfrm>
+                      <a:off x="0" y="0"/>
+                      <a:ext cx="2532290" cy="916666"/>
+                    </a:xfrm>
+                    <a:prstGeom prst="rect">
+                      <a:avLst/>
+                    </a:prstGeom>
+                    <a:ln>
+                      <a:noFill/>
+                    </a:ln>
+                    <a:extLst>
+                      <a:ext uri="{53640926-AAD7-44D8-BBD7-CCE9431645EC}">
+                        <a14:shadowObscured xmlns:a14="http://schemas.microsoft.com/office/drawing/2010/main"/>
+                      </a:ext>
+                    </a:extLst>
+                  </pic:spPr>
+                </pic:pic>
+              </a:graphicData>
+            </a:graphic>
+          </wp:inline>
+        </w:drawing>
+      </w:r>
+      <w:r>
+        <w:br/>
+      </w:r>
+      <w:r>
+        <w:rPr>
+          <w:noProof/>
+          <w:lang w:eastAsia="en-GB"/>
+        </w:rPr>
+        <w:drawing>
+          <wp:inline distT="0" distB="0" distL="0" distR="0" wp14:anchorId="2E6B240A" wp14:editId="5EAFFCFE">
+            <wp:extent cx="2371725" cy="1533525"/>
+            <wp:effectExtent l="0" t="0" r="9525" b="9525"/>
+            <wp:docPr id="235" name="Picture 235"/>
+            <wp:cNvGraphicFramePr>
+              <a:graphicFrameLocks xmlns:a="http://schemas.openxmlformats.org/drawingml/2006/main" noChangeAspect="1"/>
+            </wp:cNvGraphicFramePr>
+            <a:graphic xmlns:a="http://schemas.openxmlformats.org/drawingml/2006/main">
+              <a:graphicData uri="http://schemas.openxmlformats.org/drawingml/2006/picture">
+                <pic:pic xmlns:pic="http://schemas.openxmlformats.org/drawingml/2006/picture">
+                  <pic:nvPicPr>
+                    <pic:cNvPr id="1" name=""/>
+                    <pic:cNvPicPr/>
+                  </pic:nvPicPr>
+                  <pic:blipFill rotWithShape="1">
+                    <a:blip r:embed="rId29"/>
+                    <a:srcRect l="1330" t="19803" r="57290" b="32611"/>
+                    <a:stretch/>
+                  </pic:blipFill>
+                  <pic:spPr bwMode="auto">
+                    <a:xfrm>
+                      <a:off x="0" y="0"/>
+                      <a:ext cx="2371725" cy="1533525"/>
+                    </a:xfrm>
+                    <a:prstGeom prst="rect">
+                      <a:avLst/>
+                    </a:prstGeom>
+                    <a:ln>
+                      <a:noFill/>
+                    </a:ln>
+                    <a:extLst>
+                      <a:ext uri="{53640926-AAD7-44D8-BBD7-CCE9431645EC}">
+                        <a14:shadowObscured xmlns:a14="http://schemas.microsoft.com/office/drawing/2010/main"/>
+                      </a:ext>
+                    </a:extLst>
+                  </pic:spPr>
+                </pic:pic>
+              </a:graphicData>
+            </a:graphic>
+          </wp:inline>
+        </w:drawing>
+      </w:r>
+      <w:r>
+        <w:br/>
+      </w:r>
+      <w:r>
+        <w:rPr>
+          <w:noProof/>
+          <w:lang w:eastAsia="en-GB"/>
+        </w:rPr>
+        <w:drawing>
+          <wp:inline distT="0" distB="0" distL="0" distR="0" wp14:anchorId="37A16DF3" wp14:editId="4703C4D7">
+            <wp:extent cx="2526030" cy="1238738"/>
+            <wp:effectExtent l="0" t="0" r="7620" b="0"/>
+            <wp:docPr id="236" name="Picture 236"/>
+            <wp:cNvGraphicFramePr>
+              <a:graphicFrameLocks xmlns:a="http://schemas.openxmlformats.org/drawingml/2006/main" noChangeAspect="1"/>
+            </wp:cNvGraphicFramePr>
+            <a:graphic xmlns:a="http://schemas.openxmlformats.org/drawingml/2006/main">
+              <a:graphicData uri="http://schemas.openxmlformats.org/drawingml/2006/picture">
+                <pic:pic xmlns:pic="http://schemas.openxmlformats.org/drawingml/2006/picture">
+                  <pic:nvPicPr>
+                    <pic:cNvPr id="1" name=""/>
+                    <pic:cNvPicPr/>
+                  </pic:nvPicPr>
+                  <pic:blipFill rotWithShape="1">
+                    <a:blip r:embed="rId28"/>
+                    <a:srcRect l="983" t="61728" r="66806" b="10191"/>
+                    <a:stretch/>
+                  </pic:blipFill>
+                  <pic:spPr bwMode="auto">
+                    <a:xfrm>
+                      <a:off x="0" y="0"/>
+                      <a:ext cx="2532290" cy="1241808"/>
+                    </a:xfrm>
+                    <a:prstGeom prst="rect">
+                      <a:avLst/>
+                    </a:prstGeom>
+                    <a:ln>
+                      <a:noFill/>
+                    </a:ln>
+                    <a:extLst>
+                      <a:ext uri="{53640926-AAD7-44D8-BBD7-CCE9431645EC}">
+                        <a14:shadowObscured xmlns:a14="http://schemas.microsoft.com/office/drawing/2010/main"/>
+                      </a:ext>
+                    </a:extLst>
+                  </pic:spPr>
+                </pic:pic>
+              </a:graphicData>
+            </a:graphic>
+          </wp:inline>
+        </w:drawing>
+      </w:r>
+      <w:r>
+        <w:rPr>
+          <w:rFonts w:ascii="Book Antiqua" w:eastAsiaTheme="majorEastAsia" w:hAnsi="Book Antiqua" w:cstheme="majorBidi"/>
+          <w:b/>
+          <w:color w:val="1F4E79" w:themeColor="accent1" w:themeShade="80"/>
+          <w:sz w:val="32"/>
+          <w:szCs w:val="32"/>
+          <w:u w:val="single"/>
+        </w:rPr>
+        <w:br/>
+      </w:r>
+      <w:r>
+        <w:rPr>
+          <w:noProof/>
+          <w:lang w:eastAsia="en-GB"/>
+        </w:rPr>
+        <w:drawing>
+          <wp:inline distT="0" distB="0" distL="0" distR="0" wp14:anchorId="47A53295" wp14:editId="54EC6812">
+            <wp:extent cx="2152650" cy="381000"/>
+            <wp:effectExtent l="0" t="0" r="0" b="0"/>
+            <wp:docPr id="237" name="Picture 237"/>
+            <wp:cNvGraphicFramePr>
+              <a:graphicFrameLocks xmlns:a="http://schemas.openxmlformats.org/drawingml/2006/main" noChangeAspect="1"/>
+            </wp:cNvGraphicFramePr>
+            <a:graphic xmlns:a="http://schemas.openxmlformats.org/drawingml/2006/main">
+              <a:graphicData uri="http://schemas.openxmlformats.org/drawingml/2006/picture">
+                <pic:pic xmlns:pic="http://schemas.openxmlformats.org/drawingml/2006/picture">
+                  <pic:nvPicPr>
+                    <pic:cNvPr id="1" name=""/>
+                    <pic:cNvPicPr/>
+                  </pic:nvPicPr>
+                  <pic:blipFill rotWithShape="1">
+                    <a:blip r:embed="rId30"/>
+                    <a:srcRect l="1164" t="12709" r="61278" b="75468"/>
+                    <a:stretch/>
+                  </pic:blipFill>
+                  <pic:spPr bwMode="auto">
+                    <a:xfrm>
+                      <a:off x="0" y="0"/>
+                      <a:ext cx="2152650" cy="381000"/>
+                    </a:xfrm>
+                    <a:prstGeom prst="rect">
+                      <a:avLst/>
+                    </a:prstGeom>
+                    <a:ln>
+                      <a:noFill/>
+                    </a:ln>
+                    <a:extLst>
+                      <a:ext uri="{53640926-AAD7-44D8-BBD7-CCE9431645EC}">
+                        <a14:shadowObscured xmlns:a14="http://schemas.microsoft.com/office/drawing/2010/main"/>
+                      </a:ext>
+                    </a:extLst>
+                  </pic:spPr>
+                </pic:pic>
+              </a:graphicData>
+            </a:graphic>
+          </wp:inline>
+        </w:drawing>
+      </w:r>
+      <w:r>
+        <w:rPr>
+          <w:noProof/>
+          <w:lang w:eastAsia="en-GB"/>
+        </w:rPr>
+        <w:br/>
+      </w:r>
+      <w:r>
+        <w:rPr>
+          <w:noProof/>
+          <w:lang w:eastAsia="en-GB"/>
+        </w:rPr>
+        <w:drawing>
+          <wp:inline distT="0" distB="0" distL="0" distR="0" wp14:anchorId="4153DF5F" wp14:editId="5E09C58C">
+            <wp:extent cx="2435119" cy="2038350"/>
+            <wp:effectExtent l="0" t="0" r="3810" b="0"/>
+            <wp:docPr id="53" name="Picture 53"/>
+            <wp:cNvGraphicFramePr>
+              <a:graphicFrameLocks xmlns:a="http://schemas.openxmlformats.org/drawingml/2006/main" noChangeAspect="1"/>
+            </wp:cNvGraphicFramePr>
+            <a:graphic xmlns:a="http://schemas.openxmlformats.org/drawingml/2006/main">
+              <a:graphicData uri="http://schemas.openxmlformats.org/drawingml/2006/picture">
+                <pic:pic xmlns:pic="http://schemas.openxmlformats.org/drawingml/2006/picture">
+                  <pic:nvPicPr>
+                    <pic:cNvPr id="1" name=""/>
+                    <pic:cNvPicPr/>
+                  </pic:nvPicPr>
+                  <pic:blipFill rotWithShape="1">
+                    <a:blip r:embed="rId31"/>
+                    <a:srcRect l="983" t="14882" r="69453" b="41122"/>
+                    <a:stretch/>
+                  </pic:blipFill>
+                  <pic:spPr bwMode="auto">
+                    <a:xfrm>
+                      <a:off x="0" y="0"/>
+                      <a:ext cx="2448390" cy="2049459"/>
+                    </a:xfrm>
+                    <a:prstGeom prst="rect">
+                      <a:avLst/>
+                    </a:prstGeom>
+                    <a:ln>
+                      <a:noFill/>
+                    </a:ln>
+                    <a:extLst>
+                      <a:ext uri="{53640926-AAD7-44D8-BBD7-CCE9431645EC}">
+                        <a14:shadowObscured xmlns:a14="http://schemas.microsoft.com/office/drawing/2010/main"/>
+                      </a:ext>
+                    </a:extLst>
+                  </pic:spPr>
+                </pic:pic>
+              </a:graphicData>
+            </a:graphic>
+          </wp:inline>
+        </w:drawing>
+      </w:r>
+    </w:p>
+    <w:p>
+      <w:pPr>
         <w:pStyle w:val="Caption"/>
       </w:pPr>
       <w:r>
         <w:t xml:space="preserve">Figure </w:t>
       </w:r>
-      <w:fldSimple w:instr=" SEQ Figure \* ARABIC ">
-        <w:r>
-          <w:rPr>
-            <w:noProof/>
-          </w:rPr>
-          <w:t>5</w:t>
-        </w:r>
-      </w:fldSimple>
+      <w:r>
+        <w:fldChar w:fldCharType="begin"/>
+      </w:r>
+      <w:r>
+        <w:instrText xml:space="preserve"> SEQ Figure \* ARABIC </w:instrText>
+      </w:r>
+      <w:r>
+        <w:fldChar w:fldCharType="separate"/>
+      </w:r>
+      <w:r>
+        <w:rPr>
+          <w:noProof/>
+        </w:rPr>
+        <w:t>5</w:t>
+      </w:r>
+      <w:r>
+        <w:rPr>
+          <w:noProof/>
+        </w:rPr>
+        <w:fldChar w:fldCharType="end"/>
+      </w:r>
       <w:r>
         <w:t xml:space="preserve"> – The code that I wrote to compile a program that accomplishes the program’s objective</w:t>
       </w:r>
@@ -7492,17 +7974,19 @@
       <w:r>
         <w:br w:type="page"/>
       </w:r>
+      <w:bookmarkStart w:id="5" w:name="_GoBack"/>
+      <w:bookmarkEnd w:id="5"/>
     </w:p>
     <w:p>
       <w:pPr>
         <w:pStyle w:val="Heading1"/>
       </w:pPr>
-      <w:bookmarkStart w:id="5" w:name="_Toc433749537"/>
+      <w:bookmarkStart w:id="6" w:name="_Toc433749537"/>
       <w:r>
         <w:lastRenderedPageBreak/>
         <w:t>Proof of testing</w:t>
       </w:r>
-      <w:bookmarkEnd w:id="5"/>
+      <w:bookmarkEnd w:id="6"/>
     </w:p>
     <w:p>
       <w:pPr>
@@ -7516,6 +8000,7 @@
       <w:r>
         <w:rPr>
           <w:noProof/>
+          <w:lang w:eastAsia="en-GB"/>
         </w:rPr>
         <w:drawing>
           <wp:inline distT="0" distB="0" distL="0" distR="0" wp14:anchorId="086F626B" wp14:editId="341F4F88">
@@ -7533,7 +8018,7 @@
                     <pic:cNvPicPr/>
                   </pic:nvPicPr>
                   <pic:blipFill rotWithShape="1">
-                    <a:blip r:embed="rId25"/>
+                    <a:blip r:embed="rId32"/>
                     <a:srcRect l="4910" t="3914" r="47025" b="47091"/>
                     <a:stretch/>
                   </pic:blipFill>
@@ -7572,14 +8057,27 @@
       <w:r>
         <w:t xml:space="preserve">Figure </w:t>
       </w:r>
-      <w:fldSimple w:instr=" SEQ Figure \* ARABIC ">
-        <w:r>
-          <w:rPr>
-            <w:noProof/>
-          </w:rPr>
-          <w:t>6</w:t>
-        </w:r>
-      </w:fldSimple>
+      <w:r>
+        <w:fldChar w:fldCharType="begin"/>
+      </w:r>
+      <w:r>
+        <w:instrText xml:space="preserve"> SEQ Figure \* ARABIC </w:instrText>
+      </w:r>
+      <w:r>
+        <w:fldChar w:fldCharType="separate"/>
+      </w:r>
+      <w:r>
+        <w:rPr>
+          <w:noProof/>
+        </w:rPr>
+        <w:t>6</w:t>
+      </w:r>
+      <w:r>
+        <w:rPr>
+          <w:noProof/>
+        </w:rPr>
+        <w:fldChar w:fldCharType="end"/>
+      </w:r>
       <w:r>
         <w:t xml:space="preserve"> – Testing the first screen of my application</w:t>
       </w:r>
@@ -7596,6 +8094,7 @@
       <w:r>
         <w:rPr>
           <w:noProof/>
+          <w:lang w:eastAsia="en-GB"/>
         </w:rPr>
         <w:drawing>
           <wp:inline distT="0" distB="0" distL="0" distR="0" wp14:anchorId="2842AE08" wp14:editId="211B2287">
@@ -7613,7 +8112,7 @@
                     <pic:cNvPicPr/>
                   </pic:nvPicPr>
                   <pic:blipFill rotWithShape="1">
-                    <a:blip r:embed="rId26"/>
+                    <a:blip r:embed="rId33"/>
                     <a:srcRect l="4961" t="3875" r="47074" b="46748"/>
                     <a:stretch/>
                   </pic:blipFill>
@@ -7648,14 +8147,27 @@
       <w:r>
         <w:t xml:space="preserve">Figure </w:t>
       </w:r>
-      <w:fldSimple w:instr=" SEQ Figure \* ARABIC ">
-        <w:r>
-          <w:rPr>
-            <w:noProof/>
-          </w:rPr>
-          <w:t>7</w:t>
-        </w:r>
-      </w:fldSimple>
+      <w:r>
+        <w:fldChar w:fldCharType="begin"/>
+      </w:r>
+      <w:r>
+        <w:instrText xml:space="preserve"> SEQ Figure \* ARABIC </w:instrText>
+      </w:r>
+      <w:r>
+        <w:fldChar w:fldCharType="separate"/>
+      </w:r>
+      <w:r>
+        <w:rPr>
+          <w:noProof/>
+        </w:rPr>
+        <w:t>7</w:t>
+      </w:r>
+      <w:r>
+        <w:rPr>
+          <w:noProof/>
+        </w:rPr>
+        <w:fldChar w:fldCharType="end"/>
+      </w:r>
       <w:r>
         <w:t xml:space="preserve"> – testing the second screen of my application</w:t>
       </w:r>
@@ -7679,7 +8191,7 @@
           <w:noProof/>
         </w:rPr>
       </w:pPr>
-      <w:bookmarkStart w:id="6" w:name="_Toc433749538"/>
+      <w:bookmarkStart w:id="7" w:name="_Toc433749538"/>
       <w:r>
         <w:rPr>
           <w:noProof/>
@@ -7687,7 +8199,7 @@
         <w:lastRenderedPageBreak/>
         <w:t>Evaluation</w:t>
       </w:r>
-      <w:bookmarkEnd w:id="6"/>
+      <w:bookmarkEnd w:id="7"/>
     </w:p>
     <w:p/>
     <w:p>
@@ -7851,12 +8363,12 @@
       <w:pPr>
         <w:pStyle w:val="Heading1"/>
       </w:pPr>
-      <w:bookmarkStart w:id="7" w:name="_Toc433749539"/>
+      <w:bookmarkStart w:id="8" w:name="_Toc433749539"/>
       <w:r>
         <w:lastRenderedPageBreak/>
         <w:t>Appendix</w:t>
       </w:r>
-      <w:bookmarkEnd w:id="7"/>
+      <w:bookmarkEnd w:id="8"/>
     </w:p>
     <w:p/>
     <w:p>
@@ -7998,28 +8510,7 @@
         <w:ind w:firstLine="0"/>
       </w:pPr>
       <w:r>
-        <w:t>A h</w:t>
-      </w:r>
-      <w:r>
-        <w:t xml:space="preserve">eader and footer </w:t>
-      </w:r>
-      <w:r>
-        <w:t xml:space="preserve">is </w:t>
-      </w:r>
-      <w:r>
-        <w:t xml:space="preserve">included at the </w:t>
-      </w:r>
-      <w:r>
-        <w:t xml:space="preserve">top </w:t>
-      </w:r>
-      <w:r>
-        <w:t xml:space="preserve">and </w:t>
-      </w:r>
-      <w:r>
-        <w:t xml:space="preserve">bottom </w:t>
-      </w:r>
-      <w:r>
-        <w:t>of each page of this document except for the cover page. I edited this information by clicking above and below the margin marks and editing the text. I inserted a page number by clicking insert then page number.</w:t>
+        <w:t>A header and footer is included at the top and bottom of each page of this document except for the cover page. I edited this information by clicking above and below the margin marks and editing the text. I inserted a page number by clicking insert then page number.</w:t>
       </w:r>
     </w:p>
     <w:p>
@@ -8027,13 +8518,7 @@
         <w:ind w:firstLine="0"/>
       </w:pPr>
       <w:r>
-        <w:t xml:space="preserve">Page breaks </w:t>
-      </w:r>
-      <w:r>
-        <w:t xml:space="preserve">are </w:t>
-      </w:r>
-      <w:r>
-        <w:t xml:space="preserve">included at the last page of each section before the next header. I inserted these by pressing </w:t>
+        <w:t xml:space="preserve">Page breaks are included at the last page of each section before the next header. I inserted these by pressing </w:t>
       </w:r>
       <w:proofErr w:type="spellStart"/>
       <w:r>
@@ -8127,54 +8612,30 @@
         <w:t xml:space="preserve">inserted </w:t>
       </w:r>
       <w:r>
-        <w:t>the screenshots by pressing the print-screen</w:t>
-      </w:r>
-      <w:r>
-        <w:t xml:space="preserve"> key on my keyboard, then </w:t>
+        <w:t xml:space="preserve">the screenshots by pressing the print-screen key on my keyboard, then </w:t>
       </w:r>
       <w:r>
         <w:t>pasting</w:t>
       </w:r>
       <w:r>
-        <w:t xml:space="preserve"> them into the document. I then right click</w:t>
+        <w:t xml:space="preserve"> them into the document. I then right clicked and cropped the image</w:t>
+      </w:r>
+      <w:r>
+        <w:t xml:space="preserve"> to show </w:t>
+      </w:r>
+      <w:r>
+        <w:t>the relevant section of the screenshots. After that I dra</w:t>
+      </w:r>
+      <w:r>
+        <w:t>g</w:t>
+      </w:r>
+      <w:r>
+        <w:t>g</w:t>
       </w:r>
       <w:r>
         <w:t>ed</w:t>
       </w:r>
       <w:r>
-        <w:t xml:space="preserve"> and cro</w:t>
-      </w:r>
-      <w:r>
-        <w:t>p</w:t>
-      </w:r>
-      <w:r>
-        <w:t>p</w:t>
-      </w:r>
-      <w:r>
-        <w:t>ed</w:t>
-      </w:r>
-      <w:r>
-        <w:t xml:space="preserve"> </w:t>
-      </w:r>
-      <w:r>
-        <w:t>the image</w:t>
-      </w:r>
-      <w:r>
-        <w:t xml:space="preserve"> to show </w:t>
-      </w:r>
-      <w:r>
-        <w:t>the relevant section of the screenshots. After that I dra</w:t>
-      </w:r>
-      <w:r>
-        <w:t>g</w:t>
-      </w:r>
-      <w:r>
-        <w:t>g</w:t>
-      </w:r>
-      <w:r>
-        <w:t>ed</w:t>
-      </w:r>
-      <w:r>
         <w:t xml:space="preserve"> one of the corners </w:t>
       </w:r>
       <w:r>
@@ -8187,13 +8648,7 @@
         <w:t xml:space="preserve"> proportionally</w:t>
       </w:r>
       <w:r>
-        <w:t xml:space="preserve">. I captioned </w:t>
-      </w:r>
-      <w:r>
-        <w:t>them</w:t>
-      </w:r>
-      <w:r>
-        <w:t xml:space="preserve"> by right clicking on them and selecting the caption option. I then hit the okay button then edited the text that was placed under the image.</w:t>
+        <w:t>. I captioned them by right clicking on them and selecting the caption option. I then hit the okay button then edited the text that was placed under the image.</w:t>
       </w:r>
     </w:p>
     <w:p>
@@ -8209,18 +8664,7 @@
         <w:ind w:firstLine="0"/>
       </w:pPr>
       <w:r>
-        <w:t xml:space="preserve">I have inserted </w:t>
-      </w:r>
-      <w:r>
-        <w:t xml:space="preserve">a </w:t>
-      </w:r>
-      <w:r>
-        <w:t>table of contents on the second page of my document, I did this by clicking on the references tab, then the “Table of contents” drop down menu, selecting the style of contents page I wanted. I added each he</w:t>
-      </w:r>
-      <w:bookmarkStart w:id="8" w:name="_GoBack"/>
-      <w:bookmarkEnd w:id="8"/>
-      <w:r>
-        <w:t>ader to the table of contents by selecting the header1 style from the styles section of the home tab. I then update the table of contents by clicking the references tab then clicking update table then okay.</w:t>
+        <w:t>I have inserted a table of contents on the second page of my document, I did this by clicking on the references tab, then the “Table of contents” drop down menu, selecting the style of contents page I wanted. I added each header to the table of contents by selecting the header1 style from the styles section of the home tab. I then update the table of contents by clicking the references tab then clicking update table then okay.</w:t>
       </w:r>
     </w:p>
     <w:p>
@@ -8232,8 +8676,8 @@
       </w:r>
     </w:p>
     <w:sectPr>
-      <w:headerReference w:type="default" r:id="rId27"/>
-      <w:footerReference w:type="default" r:id="rId28"/>
+      <w:headerReference w:type="default" r:id="rId34"/>
+      <w:footerReference w:type="default" r:id="rId35"/>
       <w:pgSz w:w="11906" w:h="16838"/>
       <w:pgMar w:top="1440" w:right="1440" w:bottom="1440" w:left="1440" w:header="708" w:footer="708" w:gutter="0"/>
       <w:pgNumType w:start="0"/>
@@ -8305,7 +8749,7 @@
         <w:noProof/>
         <w:sz w:val="18"/>
       </w:rPr>
-      <w:t>12</w:t>
+      <w:t>10</w:t>
     </w:r>
     <w:r>
       <w:rPr>
@@ -8448,7 +8892,7 @@
         <w:noProof/>
         <w:sz w:val="18"/>
       </w:rPr>
-      <w:t>28/10/2015</w:t>
+      <w:t>29/10/2015</w:t>
     </w:r>
     <w:r>
       <w:rPr>
@@ -9397,14 +9841,14 @@
     <w:charset w:val="00"/>
     <w:family w:val="roman"/>
     <w:pitch w:val="variable"/>
-    <w:sig w:usb0="E0002AFF" w:usb1="C0007841" w:usb2="00000009" w:usb3="00000000" w:csb0="000001FF" w:csb1="00000000"/>
+    <w:sig w:usb0="E0002EFF" w:usb1="C0007843" w:usb2="00000009" w:usb3="00000000" w:csb0="000001FF" w:csb1="00000000"/>
   </w:font>
   <w:font w:name="Courier New">
     <w:panose1 w:val="02070309020205020404"/>
     <w:charset w:val="00"/>
     <w:family w:val="modern"/>
     <w:pitch w:val="fixed"/>
-    <w:sig w:usb0="E0002AFF" w:usb1="C0007843" w:usb2="00000009" w:usb3="00000000" w:csb0="000001FF" w:csb1="00000000"/>
+    <w:sig w:usb0="E0002EFF" w:usb1="C0007843" w:usb2="00000009" w:usb3="00000000" w:csb0="000001FF" w:csb1="00000000"/>
   </w:font>
   <w:font w:name="Wingdings">
     <w:panose1 w:val="05000000000000000000"/>
@@ -9433,7 +9877,7 @@
     <w:charset w:val="00"/>
     <w:family w:val="swiss"/>
     <w:pitch w:val="variable"/>
-    <w:sig w:usb0="E0002AFF" w:usb1="C0007843" w:usb2="00000009" w:usb3="00000000" w:csb0="000001FF" w:csb1="00000000"/>
+    <w:sig w:usb0="E0002EFF" w:usb1="C0007843" w:usb2="00000009" w:usb3="00000000" w:csb0="000001FF" w:csb1="00000000"/>
   </w:font>
   <w:font w:name="Book Antiqua">
     <w:panose1 w:val="02040602050305030304"/>
@@ -9453,17 +9897,19 @@
     <w:altName w:val="ＭＳ 明朝"/>
     <w:panose1 w:val="02020609040205080304"/>
     <w:charset w:val="80"/>
-    <w:family w:val="modern"/>
+    <w:family w:val="roman"/>
+    <w:notTrueType/>
     <w:pitch w:val="fixed"/>
-    <w:sig w:usb0="E00002FF" w:usb1="6AC7FDFB" w:usb2="00000012" w:usb3="00000000" w:csb0="0002009F" w:csb1="00000000"/>
+    <w:sig w:usb0="00000001" w:usb1="08070000" w:usb2="00000010" w:usb3="00000000" w:csb0="00020000" w:csb1="00000000"/>
   </w:font>
   <w:font w:name="MS Gothic">
     <w:altName w:val="ＭＳ ゴシック"/>
     <w:panose1 w:val="020B0609070205080204"/>
     <w:charset w:val="80"/>
     <w:family w:val="modern"/>
+    <w:notTrueType/>
     <w:pitch w:val="fixed"/>
-    <w:sig w:usb0="E00002FF" w:usb1="6AC7FDFB" w:usb2="00000012" w:usb3="00000000" w:csb0="0002009F" w:csb1="00000000"/>
+    <w:sig w:usb0="00000001" w:usb1="08070000" w:usb2="00000010" w:usb3="00000000" w:csb0="00020000" w:csb1="00000000"/>
   </w:font>
 </w:fonts>
 </file>
@@ -9487,6 +9933,7 @@
     <w:rsid w:val="00332B8A"/>
     <w:rsid w:val="00425894"/>
     <w:rsid w:val="006375EF"/>
+    <w:rsid w:val="007D60D1"/>
     <w:rsid w:val="00897085"/>
     <w:rsid w:val="009B1130"/>
     <w:rsid w:val="00BE5C59"/>
@@ -10247,7 +10694,7 @@
 </file>
 
 <file path=customXml/itemProps2.xml><?xml version="1.0" encoding="utf-8"?>
-<ds:datastoreItem xmlns:ds="http://schemas.openxmlformats.org/officeDocument/2006/customXml" ds:itemID="{2EE3626A-EC04-47FA-92BF-7C1B40311662}">
+<ds:datastoreItem xmlns:ds="http://schemas.openxmlformats.org/officeDocument/2006/customXml" ds:itemID="{7F5FFFCF-4762-4294-81A5-5F435072C024}">
   <ds:schemaRefs>
     <ds:schemaRef ds:uri="http://schemas.openxmlformats.org/officeDocument/2006/bibliography"/>
   </ds:schemaRefs>

</xml_diff>

<commit_message>
Changed the JSP diagram to include loops
</commit_message>
<xml_diff>
--- a/Document.docx
+++ b/Document.docx
@@ -2131,7 +2131,7 @@
           <mc:Choice Requires="wpc">
             <w:drawing>
               <wp:inline distT="0" distB="0" distL="0" distR="0" wp14:anchorId="2D3CC8F9" wp14:editId="0FF6B8E6">
-                <wp:extent cx="5731510" cy="967154"/>
+                <wp:extent cx="5731510" cy="1257300"/>
                 <wp:effectExtent l="0" t="0" r="21590" b="0"/>
                 <wp:docPr id="195" name="Canvas 195"/>
                 <wp:cNvGraphicFramePr>
@@ -2918,6 +2918,692 @@
                         </wps:style>
                         <wps:bodyPr/>
                       </wps:wsp>
+                      <wps:wsp>
+                        <wps:cNvPr id="129" name="Rectangle 129"/>
+                        <wps:cNvSpPr>
+                          <a:spLocks noChangeArrowheads="1"/>
+                        </wps:cNvSpPr>
+                        <wps:spPr bwMode="auto">
+                          <a:xfrm>
+                            <a:off x="407" y="978535"/>
+                            <a:ext cx="643890" cy="212090"/>
+                          </a:xfrm>
+                          <a:prstGeom prst="rect">
+                            <a:avLst/>
+                          </a:prstGeom>
+                          <a:solidFill>
+                            <a:schemeClr val="accent1">
+                              <a:lumMod val="20000"/>
+                              <a:lumOff val="80000"/>
+                            </a:schemeClr>
+                          </a:solidFill>
+                          <a:ln>
+                            <a:headEnd/>
+                            <a:tailEnd/>
+                          </a:ln>
+                        </wps:spPr>
+                        <wps:style>
+                          <a:lnRef idx="2">
+                            <a:schemeClr val="accent1"/>
+                          </a:lnRef>
+                          <a:fillRef idx="1">
+                            <a:schemeClr val="lt1"/>
+                          </a:fillRef>
+                          <a:effectRef idx="0">
+                            <a:schemeClr val="accent1"/>
+                          </a:effectRef>
+                          <a:fontRef idx="minor">
+                            <a:schemeClr val="dk1"/>
+                          </a:fontRef>
+                        </wps:style>
+                        <wps:txbx>
+                          <w:txbxContent>
+                            <w:p>
+                              <w:pPr>
+                                <w:pStyle w:val="NormalWeb"/>
+                                <w:spacing w:before="0" w:beforeAutospacing="0" w:after="0" w:afterAutospacing="0"/>
+                                <w:ind w:firstLine="0"/>
+                                <w:jc w:val="center"/>
+                                <w:rPr>
+                                  <w:vertAlign w:val="superscript"/>
+                                </w:rPr>
+                              </w:pPr>
+                              <w:r>
+                                <w:rPr>
+                                  <w:rFonts w:eastAsia="SimSun"/>
+                                </w:rPr>
+                                <w:t>Validate</w:t>
+                              </w:r>
+                              <w:r>
+                                <w:rPr>
+                                  <w:rFonts w:eastAsia="SimSun"/>
+                                  <w:vertAlign w:val="superscript"/>
+                                </w:rPr>
+                                <w:t>*</w:t>
+                              </w:r>
+                            </w:p>
+                          </w:txbxContent>
+                        </wps:txbx>
+                        <wps:bodyPr rot="0" vert="horz" wrap="square" lIns="0" tIns="0" rIns="0" bIns="0" anchor="ctr" anchorCtr="0" upright="1">
+                          <a:noAutofit/>
+                        </wps:bodyPr>
+                      </wps:wsp>
+                      <wps:wsp>
+                        <wps:cNvPr id="130" name="Straight Connector 130"/>
+                        <wps:cNvCnPr/>
+                        <wps:spPr>
+                          <a:xfrm>
+                            <a:off x="319177" y="819150"/>
+                            <a:ext cx="0" cy="154305"/>
+                          </a:xfrm>
+                          <a:prstGeom prst="line">
+                            <a:avLst/>
+                          </a:prstGeom>
+                        </wps:spPr>
+                        <wps:style>
+                          <a:lnRef idx="1">
+                            <a:schemeClr val="accent1"/>
+                          </a:lnRef>
+                          <a:fillRef idx="0">
+                            <a:schemeClr val="accent1"/>
+                          </a:fillRef>
+                          <a:effectRef idx="0">
+                            <a:schemeClr val="accent1"/>
+                          </a:effectRef>
+                          <a:fontRef idx="minor">
+                            <a:schemeClr val="tx1"/>
+                          </a:fontRef>
+                        </wps:style>
+                        <wps:bodyPr/>
+                      </wps:wsp>
+                      <wps:wsp>
+                        <wps:cNvPr id="131" name="Rectangle 131"/>
+                        <wps:cNvSpPr>
+                          <a:spLocks noChangeArrowheads="1"/>
+                        </wps:cNvSpPr>
+                        <wps:spPr bwMode="auto">
+                          <a:xfrm>
+                            <a:off x="787366" y="973455"/>
+                            <a:ext cx="643890" cy="212090"/>
+                          </a:xfrm>
+                          <a:prstGeom prst="rect">
+                            <a:avLst/>
+                          </a:prstGeom>
+                          <a:solidFill>
+                            <a:schemeClr val="accent1">
+                              <a:lumMod val="20000"/>
+                              <a:lumOff val="80000"/>
+                            </a:schemeClr>
+                          </a:solidFill>
+                          <a:ln>
+                            <a:headEnd/>
+                            <a:tailEnd/>
+                          </a:ln>
+                        </wps:spPr>
+                        <wps:style>
+                          <a:lnRef idx="2">
+                            <a:schemeClr val="accent1"/>
+                          </a:lnRef>
+                          <a:fillRef idx="1">
+                            <a:schemeClr val="lt1"/>
+                          </a:fillRef>
+                          <a:effectRef idx="0">
+                            <a:schemeClr val="accent1"/>
+                          </a:effectRef>
+                          <a:fontRef idx="minor">
+                            <a:schemeClr val="dk1"/>
+                          </a:fontRef>
+                        </wps:style>
+                        <wps:txbx>
+                          <w:txbxContent>
+                            <w:p>
+                              <w:pPr>
+                                <w:pStyle w:val="NormalWeb"/>
+                                <w:spacing w:before="0" w:beforeAutospacing="0" w:after="0" w:afterAutospacing="0"/>
+                                <w:ind w:firstLine="0"/>
+                                <w:jc w:val="center"/>
+                                <w:rPr>
+                                  <w:vertAlign w:val="superscript"/>
+                                </w:rPr>
+                              </w:pPr>
+                              <w:r>
+                                <w:rPr>
+                                  <w:rFonts w:eastAsia="SimSun"/>
+                                </w:rPr>
+                                <w:t>Validate</w:t>
+                              </w:r>
+                              <w:r>
+                                <w:rPr>
+                                  <w:rFonts w:eastAsia="SimSun"/>
+                                  <w:vertAlign w:val="superscript"/>
+                                </w:rPr>
+                                <w:t>*</w:t>
+                              </w:r>
+                            </w:p>
+                          </w:txbxContent>
+                        </wps:txbx>
+                        <wps:bodyPr rot="0" vert="horz" wrap="square" lIns="0" tIns="0" rIns="0" bIns="0" anchor="ctr" anchorCtr="0" upright="1">
+                          <a:noAutofit/>
+                        </wps:bodyPr>
+                      </wps:wsp>
+                      <wps:wsp>
+                        <wps:cNvPr id="132" name="Straight Connector 132"/>
+                        <wps:cNvCnPr/>
+                        <wps:spPr>
+                          <a:xfrm>
+                            <a:off x="1106136" y="814070"/>
+                            <a:ext cx="0" cy="154305"/>
+                          </a:xfrm>
+                          <a:prstGeom prst="line">
+                            <a:avLst/>
+                          </a:prstGeom>
+                        </wps:spPr>
+                        <wps:style>
+                          <a:lnRef idx="1">
+                            <a:schemeClr val="accent1"/>
+                          </a:lnRef>
+                          <a:fillRef idx="0">
+                            <a:schemeClr val="accent1"/>
+                          </a:fillRef>
+                          <a:effectRef idx="0">
+                            <a:schemeClr val="accent1"/>
+                          </a:effectRef>
+                          <a:fontRef idx="minor">
+                            <a:schemeClr val="tx1"/>
+                          </a:fontRef>
+                        </wps:style>
+                        <wps:bodyPr/>
+                      </wps:wsp>
+                      <wps:wsp>
+                        <wps:cNvPr id="133" name="Rectangle 133"/>
+                        <wps:cNvSpPr>
+                          <a:spLocks noChangeArrowheads="1"/>
+                        </wps:cNvSpPr>
+                        <wps:spPr bwMode="auto">
+                          <a:xfrm>
+                            <a:off x="1505482" y="956605"/>
+                            <a:ext cx="643890" cy="212090"/>
+                          </a:xfrm>
+                          <a:prstGeom prst="rect">
+                            <a:avLst/>
+                          </a:prstGeom>
+                          <a:solidFill>
+                            <a:schemeClr val="accent1">
+                              <a:lumMod val="20000"/>
+                              <a:lumOff val="80000"/>
+                            </a:schemeClr>
+                          </a:solidFill>
+                          <a:ln>
+                            <a:headEnd/>
+                            <a:tailEnd/>
+                          </a:ln>
+                        </wps:spPr>
+                        <wps:style>
+                          <a:lnRef idx="2">
+                            <a:schemeClr val="accent1"/>
+                          </a:lnRef>
+                          <a:fillRef idx="1">
+                            <a:schemeClr val="lt1"/>
+                          </a:fillRef>
+                          <a:effectRef idx="0">
+                            <a:schemeClr val="accent1"/>
+                          </a:effectRef>
+                          <a:fontRef idx="minor">
+                            <a:schemeClr val="dk1"/>
+                          </a:fontRef>
+                        </wps:style>
+                        <wps:txbx>
+                          <w:txbxContent>
+                            <w:p>
+                              <w:pPr>
+                                <w:pStyle w:val="NormalWeb"/>
+                                <w:spacing w:before="0" w:beforeAutospacing="0" w:after="0" w:afterAutospacing="0"/>
+                                <w:ind w:firstLine="0"/>
+                                <w:jc w:val="center"/>
+                                <w:rPr>
+                                  <w:vertAlign w:val="superscript"/>
+                                </w:rPr>
+                              </w:pPr>
+                              <w:r>
+                                <w:rPr>
+                                  <w:rFonts w:eastAsia="SimSun"/>
+                                </w:rPr>
+                                <w:t>Validate</w:t>
+                              </w:r>
+                              <w:r>
+                                <w:rPr>
+                                  <w:rFonts w:eastAsia="SimSun"/>
+                                  <w:vertAlign w:val="superscript"/>
+                                </w:rPr>
+                                <w:t>*</w:t>
+                              </w:r>
+                            </w:p>
+                          </w:txbxContent>
+                        </wps:txbx>
+                        <wps:bodyPr rot="0" vert="horz" wrap="square" lIns="0" tIns="0" rIns="0" bIns="0" anchor="ctr" anchorCtr="0" upright="1">
+                          <a:noAutofit/>
+                        </wps:bodyPr>
+                      </wps:wsp>
+                      <wps:wsp>
+                        <wps:cNvPr id="134" name="Straight Connector 134"/>
+                        <wps:cNvCnPr/>
+                        <wps:spPr>
+                          <a:xfrm>
+                            <a:off x="1824252" y="797220"/>
+                            <a:ext cx="0" cy="154305"/>
+                          </a:xfrm>
+                          <a:prstGeom prst="line">
+                            <a:avLst/>
+                          </a:prstGeom>
+                        </wps:spPr>
+                        <wps:style>
+                          <a:lnRef idx="1">
+                            <a:schemeClr val="accent1"/>
+                          </a:lnRef>
+                          <a:fillRef idx="0">
+                            <a:schemeClr val="accent1"/>
+                          </a:fillRef>
+                          <a:effectRef idx="0">
+                            <a:schemeClr val="accent1"/>
+                          </a:effectRef>
+                          <a:fontRef idx="minor">
+                            <a:schemeClr val="tx1"/>
+                          </a:fontRef>
+                        </wps:style>
+                        <wps:bodyPr/>
+                      </wps:wsp>
+                      <wps:wsp>
+                        <wps:cNvPr id="135" name="Rectangle 135"/>
+                        <wps:cNvSpPr>
+                          <a:spLocks noChangeArrowheads="1"/>
+                        </wps:cNvSpPr>
+                        <wps:spPr bwMode="auto">
+                          <a:xfrm>
+                            <a:off x="2196997" y="951525"/>
+                            <a:ext cx="643890" cy="212090"/>
+                          </a:xfrm>
+                          <a:prstGeom prst="rect">
+                            <a:avLst/>
+                          </a:prstGeom>
+                          <a:solidFill>
+                            <a:schemeClr val="accent1">
+                              <a:lumMod val="20000"/>
+                              <a:lumOff val="80000"/>
+                            </a:schemeClr>
+                          </a:solidFill>
+                          <a:ln>
+                            <a:headEnd/>
+                            <a:tailEnd/>
+                          </a:ln>
+                        </wps:spPr>
+                        <wps:style>
+                          <a:lnRef idx="2">
+                            <a:schemeClr val="accent1"/>
+                          </a:lnRef>
+                          <a:fillRef idx="1">
+                            <a:schemeClr val="lt1"/>
+                          </a:fillRef>
+                          <a:effectRef idx="0">
+                            <a:schemeClr val="accent1"/>
+                          </a:effectRef>
+                          <a:fontRef idx="minor">
+                            <a:schemeClr val="dk1"/>
+                          </a:fontRef>
+                        </wps:style>
+                        <wps:txbx>
+                          <w:txbxContent>
+                            <w:p>
+                              <w:pPr>
+                                <w:pStyle w:val="NormalWeb"/>
+                                <w:spacing w:before="0" w:beforeAutospacing="0" w:after="0" w:afterAutospacing="0"/>
+                                <w:ind w:firstLine="0"/>
+                                <w:jc w:val="center"/>
+                                <w:rPr>
+                                  <w:vertAlign w:val="superscript"/>
+                                </w:rPr>
+                              </w:pPr>
+                              <w:r>
+                                <w:rPr>
+                                  <w:rFonts w:eastAsia="SimSun"/>
+                                </w:rPr>
+                                <w:t>Validate</w:t>
+                              </w:r>
+                              <w:r>
+                                <w:rPr>
+                                  <w:rFonts w:eastAsia="SimSun"/>
+                                  <w:vertAlign w:val="superscript"/>
+                                </w:rPr>
+                                <w:t>*</w:t>
+                              </w:r>
+                            </w:p>
+                          </w:txbxContent>
+                        </wps:txbx>
+                        <wps:bodyPr rot="0" vert="horz" wrap="square" lIns="0" tIns="0" rIns="0" bIns="0" anchor="ctr" anchorCtr="0" upright="1">
+                          <a:noAutofit/>
+                        </wps:bodyPr>
+                      </wps:wsp>
+                      <wps:wsp>
+                        <wps:cNvPr id="136" name="Straight Connector 136"/>
+                        <wps:cNvCnPr/>
+                        <wps:spPr>
+                          <a:xfrm>
+                            <a:off x="2515767" y="792140"/>
+                            <a:ext cx="0" cy="154305"/>
+                          </a:xfrm>
+                          <a:prstGeom prst="line">
+                            <a:avLst/>
+                          </a:prstGeom>
+                        </wps:spPr>
+                        <wps:style>
+                          <a:lnRef idx="1">
+                            <a:schemeClr val="accent1"/>
+                          </a:lnRef>
+                          <a:fillRef idx="0">
+                            <a:schemeClr val="accent1"/>
+                          </a:fillRef>
+                          <a:effectRef idx="0">
+                            <a:schemeClr val="accent1"/>
+                          </a:effectRef>
+                          <a:fontRef idx="minor">
+                            <a:schemeClr val="tx1"/>
+                          </a:fontRef>
+                        </wps:style>
+                        <wps:bodyPr/>
+                      </wps:wsp>
+                      <wps:wsp>
+                        <wps:cNvPr id="137" name="Rectangle 137"/>
+                        <wps:cNvSpPr>
+                          <a:spLocks noChangeArrowheads="1"/>
+                        </wps:cNvSpPr>
+                        <wps:spPr bwMode="auto">
+                          <a:xfrm>
+                            <a:off x="3083900" y="966470"/>
+                            <a:ext cx="643890" cy="212090"/>
+                          </a:xfrm>
+                          <a:prstGeom prst="rect">
+                            <a:avLst/>
+                          </a:prstGeom>
+                          <a:solidFill>
+                            <a:schemeClr val="accent1">
+                              <a:lumMod val="20000"/>
+                              <a:lumOff val="80000"/>
+                            </a:schemeClr>
+                          </a:solidFill>
+                          <a:ln>
+                            <a:headEnd/>
+                            <a:tailEnd/>
+                          </a:ln>
+                        </wps:spPr>
+                        <wps:style>
+                          <a:lnRef idx="2">
+                            <a:schemeClr val="accent1"/>
+                          </a:lnRef>
+                          <a:fillRef idx="1">
+                            <a:schemeClr val="lt1"/>
+                          </a:fillRef>
+                          <a:effectRef idx="0">
+                            <a:schemeClr val="accent1"/>
+                          </a:effectRef>
+                          <a:fontRef idx="minor">
+                            <a:schemeClr val="dk1"/>
+                          </a:fontRef>
+                        </wps:style>
+                        <wps:txbx>
+                          <w:txbxContent>
+                            <w:p>
+                              <w:pPr>
+                                <w:pStyle w:val="NormalWeb"/>
+                                <w:spacing w:before="0" w:beforeAutospacing="0" w:after="0" w:afterAutospacing="0"/>
+                                <w:ind w:firstLine="0"/>
+                                <w:jc w:val="center"/>
+                                <w:rPr>
+                                  <w:vertAlign w:val="superscript"/>
+                                </w:rPr>
+                              </w:pPr>
+                              <w:r>
+                                <w:rPr>
+                                  <w:rFonts w:eastAsia="SimSun"/>
+                                </w:rPr>
+                                <w:t>Validate</w:t>
+                              </w:r>
+                              <w:r>
+                                <w:rPr>
+                                  <w:rFonts w:eastAsia="SimSun"/>
+                                  <w:vertAlign w:val="superscript"/>
+                                </w:rPr>
+                                <w:t>*</w:t>
+                              </w:r>
+                            </w:p>
+                          </w:txbxContent>
+                        </wps:txbx>
+                        <wps:bodyPr rot="0" vert="horz" wrap="square" lIns="0" tIns="0" rIns="0" bIns="0" anchor="ctr" anchorCtr="0" upright="1">
+                          <a:noAutofit/>
+                        </wps:bodyPr>
+                      </wps:wsp>
+                      <wps:wsp>
+                        <wps:cNvPr id="138" name="Straight Connector 138"/>
+                        <wps:cNvCnPr/>
+                        <wps:spPr>
+                          <a:xfrm>
+                            <a:off x="3402670" y="807085"/>
+                            <a:ext cx="0" cy="154305"/>
+                          </a:xfrm>
+                          <a:prstGeom prst="line">
+                            <a:avLst/>
+                          </a:prstGeom>
+                        </wps:spPr>
+                        <wps:style>
+                          <a:lnRef idx="1">
+                            <a:schemeClr val="accent1"/>
+                          </a:lnRef>
+                          <a:fillRef idx="0">
+                            <a:schemeClr val="accent1"/>
+                          </a:fillRef>
+                          <a:effectRef idx="0">
+                            <a:schemeClr val="accent1"/>
+                          </a:effectRef>
+                          <a:fontRef idx="minor">
+                            <a:schemeClr val="tx1"/>
+                          </a:fontRef>
+                        </wps:style>
+                        <wps:bodyPr/>
+                      </wps:wsp>
+                      <wps:wsp>
+                        <wps:cNvPr id="139" name="Rectangle 139"/>
+                        <wps:cNvSpPr>
+                          <a:spLocks noChangeArrowheads="1"/>
+                        </wps:cNvSpPr>
+                        <wps:spPr bwMode="auto">
+                          <a:xfrm>
+                            <a:off x="4144985" y="968375"/>
+                            <a:ext cx="643890" cy="212090"/>
+                          </a:xfrm>
+                          <a:prstGeom prst="rect">
+                            <a:avLst/>
+                          </a:prstGeom>
+                          <a:solidFill>
+                            <a:schemeClr val="accent1">
+                              <a:lumMod val="20000"/>
+                              <a:lumOff val="80000"/>
+                            </a:schemeClr>
+                          </a:solidFill>
+                          <a:ln>
+                            <a:headEnd/>
+                            <a:tailEnd/>
+                          </a:ln>
+                        </wps:spPr>
+                        <wps:style>
+                          <a:lnRef idx="2">
+                            <a:schemeClr val="accent1"/>
+                          </a:lnRef>
+                          <a:fillRef idx="1">
+                            <a:schemeClr val="lt1"/>
+                          </a:fillRef>
+                          <a:effectRef idx="0">
+                            <a:schemeClr val="accent1"/>
+                          </a:effectRef>
+                          <a:fontRef idx="minor">
+                            <a:schemeClr val="dk1"/>
+                          </a:fontRef>
+                        </wps:style>
+                        <wps:txbx>
+                          <w:txbxContent>
+                            <w:p>
+                              <w:pPr>
+                                <w:pStyle w:val="NormalWeb"/>
+                                <w:spacing w:before="0" w:beforeAutospacing="0" w:after="0" w:afterAutospacing="0"/>
+                                <w:ind w:firstLine="0"/>
+                                <w:jc w:val="center"/>
+                                <w:rPr>
+                                  <w:vertAlign w:val="superscript"/>
+                                </w:rPr>
+                              </w:pPr>
+                              <w:r>
+                                <w:rPr>
+                                  <w:rFonts w:eastAsia="SimSun"/>
+                                </w:rPr>
+                                <w:t>Validate</w:t>
+                              </w:r>
+                              <w:r>
+                                <w:rPr>
+                                  <w:rFonts w:eastAsia="SimSun"/>
+                                  <w:vertAlign w:val="superscript"/>
+                                </w:rPr>
+                                <w:t>*</w:t>
+                              </w:r>
+                            </w:p>
+                          </w:txbxContent>
+                        </wps:txbx>
+                        <wps:bodyPr rot="0" vert="horz" wrap="square" lIns="0" tIns="0" rIns="0" bIns="0" anchor="ctr" anchorCtr="0" upright="1">
+                          <a:noAutofit/>
+                        </wps:bodyPr>
+                      </wps:wsp>
+                      <wps:wsp>
+                        <wps:cNvPr id="140" name="Straight Connector 140"/>
+                        <wps:cNvCnPr/>
+                        <wps:spPr>
+                          <a:xfrm>
+                            <a:off x="4463755" y="808990"/>
+                            <a:ext cx="0" cy="154305"/>
+                          </a:xfrm>
+                          <a:prstGeom prst="line">
+                            <a:avLst/>
+                          </a:prstGeom>
+                        </wps:spPr>
+                        <wps:style>
+                          <a:lnRef idx="1">
+                            <a:schemeClr val="accent1"/>
+                          </a:lnRef>
+                          <a:fillRef idx="0">
+                            <a:schemeClr val="accent1"/>
+                          </a:fillRef>
+                          <a:effectRef idx="0">
+                            <a:schemeClr val="accent1"/>
+                          </a:effectRef>
+                          <a:fontRef idx="minor">
+                            <a:schemeClr val="tx1"/>
+                          </a:fontRef>
+                        </wps:style>
+                        <wps:bodyPr/>
+                      </wps:wsp>
+                      <wps:wsp>
+                        <wps:cNvPr id="141" name="Rectangle 141"/>
+                        <wps:cNvSpPr>
+                          <a:spLocks noChangeArrowheads="1"/>
+                        </wps:cNvSpPr>
+                        <wps:spPr bwMode="auto">
+                          <a:xfrm>
+                            <a:off x="5046050" y="963295"/>
+                            <a:ext cx="643890" cy="212090"/>
+                          </a:xfrm>
+                          <a:prstGeom prst="rect">
+                            <a:avLst/>
+                          </a:prstGeom>
+                          <a:solidFill>
+                            <a:schemeClr val="accent1">
+                              <a:lumMod val="20000"/>
+                              <a:lumOff val="80000"/>
+                            </a:schemeClr>
+                          </a:solidFill>
+                          <a:ln>
+                            <a:headEnd/>
+                            <a:tailEnd/>
+                          </a:ln>
+                        </wps:spPr>
+                        <wps:style>
+                          <a:lnRef idx="2">
+                            <a:schemeClr val="accent1"/>
+                          </a:lnRef>
+                          <a:fillRef idx="1">
+                            <a:schemeClr val="lt1"/>
+                          </a:fillRef>
+                          <a:effectRef idx="0">
+                            <a:schemeClr val="accent1"/>
+                          </a:effectRef>
+                          <a:fontRef idx="minor">
+                            <a:schemeClr val="dk1"/>
+                          </a:fontRef>
+                        </wps:style>
+                        <wps:txbx>
+                          <w:txbxContent>
+                            <w:p>
+                              <w:pPr>
+                                <w:pStyle w:val="NormalWeb"/>
+                                <w:spacing w:before="0" w:beforeAutospacing="0" w:after="0" w:afterAutospacing="0"/>
+                                <w:ind w:firstLine="0"/>
+                                <w:jc w:val="center"/>
+                                <w:rPr>
+                                  <w:vertAlign w:val="superscript"/>
+                                </w:rPr>
+                              </w:pPr>
+                              <w:r>
+                                <w:rPr>
+                                  <w:rFonts w:eastAsia="SimSun"/>
+                                </w:rPr>
+                                <w:t>Validate</w:t>
+                              </w:r>
+                              <w:r>
+                                <w:rPr>
+                                  <w:rFonts w:eastAsia="SimSun"/>
+                                  <w:vertAlign w:val="superscript"/>
+                                </w:rPr>
+                                <w:t>*</w:t>
+                              </w:r>
+                            </w:p>
+                          </w:txbxContent>
+                        </wps:txbx>
+                        <wps:bodyPr rot="0" vert="horz" wrap="square" lIns="0" tIns="0" rIns="0" bIns="0" anchor="ctr" anchorCtr="0" upright="1">
+                          <a:noAutofit/>
+                        </wps:bodyPr>
+                      </wps:wsp>
+                      <wps:wsp>
+                        <wps:cNvPr id="145" name="Straight Connector 145"/>
+                        <wps:cNvCnPr/>
+                        <wps:spPr>
+                          <a:xfrm>
+                            <a:off x="5364820" y="803910"/>
+                            <a:ext cx="0" cy="154305"/>
+                          </a:xfrm>
+                          <a:prstGeom prst="line">
+                            <a:avLst/>
+                          </a:prstGeom>
+                        </wps:spPr>
+                        <wps:style>
+                          <a:lnRef idx="1">
+                            <a:schemeClr val="accent1"/>
+                          </a:lnRef>
+                          <a:fillRef idx="0">
+                            <a:schemeClr val="accent1"/>
+                          </a:fillRef>
+                          <a:effectRef idx="0">
+                            <a:schemeClr val="accent1"/>
+                          </a:effectRef>
+                          <a:fontRef idx="minor">
+                            <a:schemeClr val="tx1"/>
+                          </a:fontRef>
+                        </wps:style>
+                        <wps:bodyPr/>
+                      </wps:wsp>
                     </wpc:wpc>
                   </a:graphicData>
                 </a:graphic>
@@ -2926,8 +3612,27 @@
           </mc:Choice>
           <mc:Fallback>
             <w:pict>
-              <v:group w14:anchorId="2D3CC8F9" id="Canvas 195" o:spid="_x0000_s1047" editas="canvas" style="width:451.3pt;height:76.15pt;mso-position-horizontal-relative:char;mso-position-vertical-relative:line" coordsize="57315,9671" o:gfxdata="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">
-                <v:shape id="_x0000_s1048" type="#_x0000_t75" style="position:absolute;width:57315;height:9671;visibility:visible;mso-wrap-style:square">
+              <v:group w14:anchorId="2D3CC8F9" id="Canvas 195" o:spid="_x0000_s1047" editas="canvas" style="width:451.3pt;height:99pt;mso-position-horizontal-relative:char;mso-position-vertical-relative:line" coordsize="57315,12573" o:gfxdata="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">
+                <v:shapetype id="_x0000_t75" coordsize="21600,21600" o:spt="75" o:preferrelative="t" path="m@4@5l@4@11@9@11@9@5xe" filled="f" stroked="f">
+                  <v:stroke joinstyle="miter"/>
+                  <v:formulas>
+                    <v:f eqn="if lineDrawn pixelLineWidth 0"/>
+                    <v:f eqn="sum @0 1 0"/>
+                    <v:f eqn="sum 0 0 @1"/>
+                    <v:f eqn="prod @2 1 2"/>
+                    <v:f eqn="prod @3 21600 pixelWidth"/>
+                    <v:f eqn="prod @3 21600 pixelHeight"/>
+                    <v:f eqn="sum @0 0 1"/>
+                    <v:f eqn="prod @6 1 2"/>
+                    <v:f eqn="prod @7 21600 pixelWidth"/>
+                    <v:f eqn="sum @8 21600 0"/>
+                    <v:f eqn="prod @7 21600 pixelHeight"/>
+                    <v:f eqn="sum @10 21600 0"/>
+                  </v:formulas>
+                  <v:path o:extrusionok="f" gradientshapeok="t" o:connecttype="rect"/>
+                  <o:lock v:ext="edit" aspectratio="t"/>
+                </v:shapetype>
+                <v:shape id="_x0000_s1048" type="#_x0000_t75" style="position:absolute;width:57315;height:12573;visibility:visible;mso-wrap-style:square">
                   <v:fill o:detectmouseclick="t"/>
                   <v:path o:connecttype="none"/>
                 </v:shape>
@@ -3066,6 +3771,10 @@
                 <v:oval id="Oval 51" o:spid="_x0000_s1055" style="position:absolute;left:27096;width:3112;height:3213;visibility:visible;mso-wrap-style:square;v-text-anchor:middle" o:gfxdata="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" fillcolor="#deeaf6 [660]" strokecolor="#5b9bd5 [3204]" strokeweight="1pt">
                   <v:stroke joinstyle="miter"/>
                 </v:oval>
+                <v:shapetype id="_x0000_t202" coordsize="21600,21600" o:spt="202" path="m,l,21600r21600,l21600,xe">
+                  <v:stroke joinstyle="miter"/>
+                  <v:path gradientshapeok="t" o:connecttype="rect"/>
+                </v:shapetype>
                 <v:shape id="Text Box 2" o:spid="_x0000_s1056" type="#_x0000_t202" style="position:absolute;left:27299;top:241;width:2985;height:2680;visibility:visible;mso-wrap-style:square;v-text-anchor:top" o:gfxdata="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" filled="f" stroked="f">
                   <v:textbox>
                     <w:txbxContent>
@@ -3136,6 +3845,237 @@
                 <v:line id="Straight Connector 86" o:spid="_x0000_s1066" style="position:absolute;visibility:visible;mso-wrap-style:square" from="3191,4585" to="3191,6128" o:connectortype="straight" o:gfxdata="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" strokecolor="#5b9bd5 [3204]" strokeweight=".5pt">
                   <v:stroke joinstyle="miter"/>
                 </v:line>
+                <v:rect id="Rectangle 129" o:spid="_x0000_s1067" style="position:absolute;left:4;top:9785;width:6438;height:2121;visibility:visible;mso-wrap-style:square;v-text-anchor:middle" o:gfxdata="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" fillcolor="#deeaf6 [660]" strokecolor="#5b9bd5 [3204]" strokeweight="1pt">
+                  <v:textbox inset="0,0,0,0">
+                    <w:txbxContent>
+                      <w:p>
+                        <w:pPr>
+                          <w:pStyle w:val="NormalWeb"/>
+                          <w:spacing w:before="0" w:beforeAutospacing="0" w:after="0" w:afterAutospacing="0"/>
+                          <w:ind w:firstLine="0"/>
+                          <w:jc w:val="center"/>
+                          <w:rPr>
+                            <w:vertAlign w:val="superscript"/>
+                          </w:rPr>
+                        </w:pPr>
+                        <w:r>
+                          <w:rPr>
+                            <w:rFonts w:eastAsia="SimSun"/>
+                          </w:rPr>
+                          <w:t>Validate</w:t>
+                        </w:r>
+                        <w:r>
+                          <w:rPr>
+                            <w:rFonts w:eastAsia="SimSun"/>
+                            <w:vertAlign w:val="superscript"/>
+                          </w:rPr>
+                          <w:t>*</w:t>
+                        </w:r>
+                      </w:p>
+                    </w:txbxContent>
+                  </v:textbox>
+                </v:rect>
+                <v:line id="Straight Connector 130" o:spid="_x0000_s1068" style="position:absolute;visibility:visible;mso-wrap-style:square" from="3191,8191" to="3191,9734" o:connectortype="straight" o:gfxdata="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" strokecolor="#5b9bd5 [3204]" strokeweight=".5pt">
+                  <v:stroke joinstyle="miter"/>
+                </v:line>
+                <v:rect id="Rectangle 131" o:spid="_x0000_s1069" style="position:absolute;left:7873;top:9734;width:6439;height:2121;visibility:visible;mso-wrap-style:square;v-text-anchor:middle" o:gfxdata="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" fillcolor="#deeaf6 [660]" strokecolor="#5b9bd5 [3204]" strokeweight="1pt">
+                  <v:textbox inset="0,0,0,0">
+                    <w:txbxContent>
+                      <w:p>
+                        <w:pPr>
+                          <w:pStyle w:val="NormalWeb"/>
+                          <w:spacing w:before="0" w:beforeAutospacing="0" w:after="0" w:afterAutospacing="0"/>
+                          <w:ind w:firstLine="0"/>
+                          <w:jc w:val="center"/>
+                          <w:rPr>
+                            <w:vertAlign w:val="superscript"/>
+                          </w:rPr>
+                        </w:pPr>
+                        <w:r>
+                          <w:rPr>
+                            <w:rFonts w:eastAsia="SimSun"/>
+                          </w:rPr>
+                          <w:t>Validate</w:t>
+                        </w:r>
+                        <w:r>
+                          <w:rPr>
+                            <w:rFonts w:eastAsia="SimSun"/>
+                            <w:vertAlign w:val="superscript"/>
+                          </w:rPr>
+                          <w:t>*</w:t>
+                        </w:r>
+                      </w:p>
+                    </w:txbxContent>
+                  </v:textbox>
+                </v:rect>
+                <v:line id="Straight Connector 132" o:spid="_x0000_s1070" style="position:absolute;visibility:visible;mso-wrap-style:square" from="11061,8140" to="11061,9683" o:connectortype="straight" o:gfxdata="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" strokecolor="#5b9bd5 [3204]" strokeweight=".5pt">
+                  <v:stroke joinstyle="miter"/>
+                </v:line>
+                <v:rect id="Rectangle 133" o:spid="_x0000_s1071" style="position:absolute;left:15054;top:9566;width:6439;height:2120;visibility:visible;mso-wrap-style:square;v-text-anchor:middle" o:gfxdata="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" fillcolor="#deeaf6 [660]" strokecolor="#5b9bd5 [3204]" strokeweight="1pt">
+                  <v:textbox inset="0,0,0,0">
+                    <w:txbxContent>
+                      <w:p>
+                        <w:pPr>
+                          <w:pStyle w:val="NormalWeb"/>
+                          <w:spacing w:before="0" w:beforeAutospacing="0" w:after="0" w:afterAutospacing="0"/>
+                          <w:ind w:firstLine="0"/>
+                          <w:jc w:val="center"/>
+                          <w:rPr>
+                            <w:vertAlign w:val="superscript"/>
+                          </w:rPr>
+                        </w:pPr>
+                        <w:r>
+                          <w:rPr>
+                            <w:rFonts w:eastAsia="SimSun"/>
+                          </w:rPr>
+                          <w:t>Validate</w:t>
+                        </w:r>
+                        <w:r>
+                          <w:rPr>
+                            <w:rFonts w:eastAsia="SimSun"/>
+                            <w:vertAlign w:val="superscript"/>
+                          </w:rPr>
+                          <w:t>*</w:t>
+                        </w:r>
+                      </w:p>
+                    </w:txbxContent>
+                  </v:textbox>
+                </v:rect>
+                <v:line id="Straight Connector 134" o:spid="_x0000_s1072" style="position:absolute;visibility:visible;mso-wrap-style:square" from="18242,7972" to="18242,9515" o:connectortype="straight" o:gfxdata="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" strokecolor="#5b9bd5 [3204]" strokeweight=".5pt">
+                  <v:stroke joinstyle="miter"/>
+                </v:line>
+                <v:rect id="Rectangle 135" o:spid="_x0000_s1073" style="position:absolute;left:21969;top:9515;width:6439;height:2121;visibility:visible;mso-wrap-style:square;v-text-anchor:middle" o:gfxdata="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" fillcolor="#deeaf6 [660]" strokecolor="#5b9bd5 [3204]" strokeweight="1pt">
+                  <v:textbox inset="0,0,0,0">
+                    <w:txbxContent>
+                      <w:p>
+                        <w:pPr>
+                          <w:pStyle w:val="NormalWeb"/>
+                          <w:spacing w:before="0" w:beforeAutospacing="0" w:after="0" w:afterAutospacing="0"/>
+                          <w:ind w:firstLine="0"/>
+                          <w:jc w:val="center"/>
+                          <w:rPr>
+                            <w:vertAlign w:val="superscript"/>
+                          </w:rPr>
+                        </w:pPr>
+                        <w:r>
+                          <w:rPr>
+                            <w:rFonts w:eastAsia="SimSun"/>
+                          </w:rPr>
+                          <w:t>Validate</w:t>
+                        </w:r>
+                        <w:r>
+                          <w:rPr>
+                            <w:rFonts w:eastAsia="SimSun"/>
+                            <w:vertAlign w:val="superscript"/>
+                          </w:rPr>
+                          <w:t>*</w:t>
+                        </w:r>
+                      </w:p>
+                    </w:txbxContent>
+                  </v:textbox>
+                </v:rect>
+                <v:line id="Straight Connector 136" o:spid="_x0000_s1074" style="position:absolute;visibility:visible;mso-wrap-style:square" from="25157,7921" to="25157,9464" o:connectortype="straight" o:gfxdata="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" strokecolor="#5b9bd5 [3204]" strokeweight=".5pt">
+                  <v:stroke joinstyle="miter"/>
+                </v:line>
+                <v:rect id="Rectangle 137" o:spid="_x0000_s1075" style="position:absolute;left:30839;top:9664;width:6438;height:2121;visibility:visible;mso-wrap-style:square;v-text-anchor:middle" o:gfxdata="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" fillcolor="#deeaf6 [660]" strokecolor="#5b9bd5 [3204]" strokeweight="1pt">
+                  <v:textbox inset="0,0,0,0">
+                    <w:txbxContent>
+                      <w:p>
+                        <w:pPr>
+                          <w:pStyle w:val="NormalWeb"/>
+                          <w:spacing w:before="0" w:beforeAutospacing="0" w:after="0" w:afterAutospacing="0"/>
+                          <w:ind w:firstLine="0"/>
+                          <w:jc w:val="center"/>
+                          <w:rPr>
+                            <w:vertAlign w:val="superscript"/>
+                          </w:rPr>
+                        </w:pPr>
+                        <w:r>
+                          <w:rPr>
+                            <w:rFonts w:eastAsia="SimSun"/>
+                          </w:rPr>
+                          <w:t>Validate</w:t>
+                        </w:r>
+                        <w:r>
+                          <w:rPr>
+                            <w:rFonts w:eastAsia="SimSun"/>
+                            <w:vertAlign w:val="superscript"/>
+                          </w:rPr>
+                          <w:t>*</w:t>
+                        </w:r>
+                      </w:p>
+                    </w:txbxContent>
+                  </v:textbox>
+                </v:rect>
+                <v:line id="Straight Connector 138" o:spid="_x0000_s1076" style="position:absolute;visibility:visible;mso-wrap-style:square" from="34026,8070" to="34026,9613" o:connectortype="straight" o:gfxdata="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" strokecolor="#5b9bd5 [3204]" strokeweight=".5pt">
+                  <v:stroke joinstyle="miter"/>
+                </v:line>
+                <v:rect id="Rectangle 139" o:spid="_x0000_s1077" style="position:absolute;left:41449;top:9683;width:6439;height:2121;visibility:visible;mso-wrap-style:square;v-text-anchor:middle" o:gfxdata="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" fillcolor="#deeaf6 [660]" strokecolor="#5b9bd5 [3204]" strokeweight="1pt">
+                  <v:textbox inset="0,0,0,0">
+                    <w:txbxContent>
+                      <w:p>
+                        <w:pPr>
+                          <w:pStyle w:val="NormalWeb"/>
+                          <w:spacing w:before="0" w:beforeAutospacing="0" w:after="0" w:afterAutospacing="0"/>
+                          <w:ind w:firstLine="0"/>
+                          <w:jc w:val="center"/>
+                          <w:rPr>
+                            <w:vertAlign w:val="superscript"/>
+                          </w:rPr>
+                        </w:pPr>
+                        <w:r>
+                          <w:rPr>
+                            <w:rFonts w:eastAsia="SimSun"/>
+                          </w:rPr>
+                          <w:t>Validate</w:t>
+                        </w:r>
+                        <w:r>
+                          <w:rPr>
+                            <w:rFonts w:eastAsia="SimSun"/>
+                            <w:vertAlign w:val="superscript"/>
+                          </w:rPr>
+                          <w:t>*</w:t>
+                        </w:r>
+                      </w:p>
+                    </w:txbxContent>
+                  </v:textbox>
+                </v:rect>
+                <v:line id="Straight Connector 140" o:spid="_x0000_s1078" style="position:absolute;visibility:visible;mso-wrap-style:square" from="44637,8089" to="44637,9632" o:connectortype="straight" o:gfxdata="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" strokecolor="#5b9bd5 [3204]" strokeweight=".5pt">
+                  <v:stroke joinstyle="miter"/>
+                </v:line>
+                <v:rect id="Rectangle 141" o:spid="_x0000_s1079" style="position:absolute;left:50460;top:9632;width:6439;height:2121;visibility:visible;mso-wrap-style:square;v-text-anchor:middle" o:gfxdata="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" fillcolor="#deeaf6 [660]" strokecolor="#5b9bd5 [3204]" strokeweight="1pt">
+                  <v:textbox inset="0,0,0,0">
+                    <w:txbxContent>
+                      <w:p>
+                        <w:pPr>
+                          <w:pStyle w:val="NormalWeb"/>
+                          <w:spacing w:before="0" w:beforeAutospacing="0" w:after="0" w:afterAutospacing="0"/>
+                          <w:ind w:firstLine="0"/>
+                          <w:jc w:val="center"/>
+                          <w:rPr>
+                            <w:vertAlign w:val="superscript"/>
+                          </w:rPr>
+                        </w:pPr>
+                        <w:r>
+                          <w:rPr>
+                            <w:rFonts w:eastAsia="SimSun"/>
+                          </w:rPr>
+                          <w:t>Validate</w:t>
+                        </w:r>
+                        <w:r>
+                          <w:rPr>
+                            <w:rFonts w:eastAsia="SimSun"/>
+                            <w:vertAlign w:val="superscript"/>
+                          </w:rPr>
+                          <w:t>*</w:t>
+                        </w:r>
+                      </w:p>
+                    </w:txbxContent>
+                  </v:textbox>
+                </v:rect>
+                <v:line id="Straight Connector 145" o:spid="_x0000_s1080" style="position:absolute;visibility:visible;mso-wrap-style:square" from="53648,8039" to="53648,9582" o:connectortype="straight" o:gfxdata="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" strokecolor="#5b9bd5 [3204]" strokeweight=".5pt">
+                  <v:stroke joinstyle="miter"/>
+                </v:line>
                 <w10:anchorlock/>
               </v:group>
             </w:pict>
@@ -4192,7 +5132,7 @@
                         <wps:cNvCnPr/>
                         <wps:spPr>
                           <a:xfrm flipV="1">
-                            <a:off x="2676400" y="1609999"/>
+                            <a:off x="2666875" y="1609999"/>
                             <a:ext cx="0" cy="151130"/>
                           </a:xfrm>
                           <a:prstGeom prst="line">
@@ -4377,12 +5317,12 @@
           </mc:Choice>
           <mc:Fallback>
             <w:pict>
-              <v:group w14:anchorId="07200B20" id="Canvas 35" o:spid="_x0000_s1067" editas="canvas" style="width:451.3pt;height:163pt;mso-position-horizontal-relative:char;mso-position-vertical-relative:line" coordsize="57315,20701" o:gfxdata="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">
-                <v:shape id="_x0000_s1068" type="#_x0000_t75" style="position:absolute;width:57315;height:20701;visibility:visible;mso-wrap-style:square">
+              <v:group w14:anchorId="07200B20" id="Canvas 35" o:spid="_x0000_s1081" editas="canvas" style="width:451.3pt;height:163pt;mso-position-horizontal-relative:char;mso-position-vertical-relative:line" coordsize="57315,20701" o:gfxdata="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">
+                <v:shape id="_x0000_s1082" type="#_x0000_t75" style="position:absolute;width:57315;height:20701;visibility:visible;mso-wrap-style:square">
                   <v:fill o:detectmouseclick="t"/>
                   <v:path o:connecttype="none"/>
                 </v:shape>
-                <v:rect id="Rectangle 2" o:spid="_x0000_s1069" style="position:absolute;left:1491;top:6075;width:11939;height:2129;visibility:visible;mso-wrap-style:square;v-text-anchor:middle" o:gfxdata="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" fillcolor="#deeaf6 [660]" strokecolor="#5b9bd5 [3204]" strokeweight="1pt">
+                <v:rect id="Rectangle 2" o:spid="_x0000_s1083" style="position:absolute;left:1491;top:6075;width:11939;height:2129;visibility:visible;mso-wrap-style:square;v-text-anchor:middle" o:gfxdata="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" fillcolor="#deeaf6 [660]" strokecolor="#5b9bd5 [3204]" strokeweight="1pt">
                   <v:textbox inset="0,0,0,0">
                     <w:txbxContent>
                       <w:p>
@@ -4404,7 +5344,7 @@
                     </w:txbxContent>
                   </v:textbox>
                 </v:rect>
-                <v:rect id="Rectangle 5" o:spid="_x0000_s1070" style="position:absolute;left:14297;top:6190;width:14643;height:1811;visibility:visible;mso-wrap-style:square;v-text-anchor:middle" o:gfxdata="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" fillcolor="#deeaf6 [660]" strokecolor="#5b9bd5 [3204]" strokeweight="1pt">
+                <v:rect id="Rectangle 5" o:spid="_x0000_s1084" style="position:absolute;left:14297;top:6190;width:14643;height:1811;visibility:visible;mso-wrap-style:square;v-text-anchor:middle" o:gfxdata="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" fillcolor="#deeaf6 [660]" strokecolor="#5b9bd5 [3204]" strokeweight="1pt">
                   <v:textbox inset="0,0,0,0">
                     <w:txbxContent>
                       <w:p>
@@ -4426,7 +5366,7 @@
                     </w:txbxContent>
                   </v:textbox>
                 </v:rect>
-                <v:rect id="Rectangle 6" o:spid="_x0000_s1071" style="position:absolute;left:29520;top:6095;width:12294;height:1715;visibility:visible;mso-wrap-style:square;v-text-anchor:middle" o:gfxdata="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" fillcolor="#deeaf6 [660]" strokecolor="#5b9bd5 [3204]" strokeweight="1pt">
+                <v:rect id="Rectangle 6" o:spid="_x0000_s1085" style="position:absolute;left:29520;top:6095;width:12294;height:1715;visibility:visible;mso-wrap-style:square;v-text-anchor:middle" o:gfxdata="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" fillcolor="#deeaf6 [660]" strokecolor="#5b9bd5 [3204]" strokeweight="1pt">
                   <v:textbox inset="0,0,0,0">
                     <w:txbxContent>
                       <w:p>
@@ -4448,7 +5388,7 @@
                     </w:txbxContent>
                   </v:textbox>
                 </v:rect>
-                <v:rect id="Rectangle 7" o:spid="_x0000_s1072" style="position:absolute;left:42493;top:5987;width:10528;height:2121;visibility:visible;mso-wrap-style:square;v-text-anchor:middle" o:gfxdata="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" fillcolor="#deeaf6 [660]" strokecolor="#5b9bd5 [3204]" strokeweight="1pt">
+                <v:rect id="Rectangle 7" o:spid="_x0000_s1086" style="position:absolute;left:42493;top:5987;width:10528;height:2121;visibility:visible;mso-wrap-style:square;v-text-anchor:middle" o:gfxdata="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" fillcolor="#deeaf6 [660]" strokecolor="#5b9bd5 [3204]" strokeweight="1pt">
                   <v:textbox inset="0,0,0,0">
                     <w:txbxContent>
                       <w:p>
@@ -4470,10 +5410,10 @@
                     </w:txbxContent>
                   </v:textbox>
                 </v:rect>
-                <v:oval id="Oval 8" o:spid="_x0000_s1073" style="position:absolute;left:27010;width:3111;height:3213;visibility:visible;mso-wrap-style:square;v-text-anchor:middle" o:gfxdata="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" fillcolor="#deeaf6 [660]" strokecolor="#5b9bd5 [3204]" strokeweight="1pt">
+                <v:oval id="Oval 8" o:spid="_x0000_s1087" style="position:absolute;left:27010;width:3111;height:3213;visibility:visible;mso-wrap-style:square;v-text-anchor:middle" o:gfxdata="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" fillcolor="#deeaf6 [660]" strokecolor="#5b9bd5 [3204]" strokeweight="1pt">
                   <v:stroke joinstyle="miter"/>
                 </v:oval>
-                <v:shape id="Text Box 2" o:spid="_x0000_s1074" type="#_x0000_t202" style="position:absolute;left:27308;top:241;width:2985;height:2680;visibility:visible;mso-wrap-style:square;v-text-anchor:top" o:gfxdata="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" filled="f" stroked="f">
+                <v:shape id="Text Box 2" o:spid="_x0000_s1088" type="#_x0000_t202" style="position:absolute;left:27308;top:241;width:2985;height:2680;visibility:visible;mso-wrap-style:square;v-text-anchor:top" o:gfxdata="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" filled="f" stroked="f">
                   <v:textbox>
                     <w:txbxContent>
                       <w:p>
@@ -4494,25 +5434,25 @@
                     </w:txbxContent>
                   </v:textbox>
                 </v:shape>
-                <v:line id="Straight Connector 10" o:spid="_x0000_s1075" style="position:absolute;visibility:visible;mso-wrap-style:square" from="28559,3281" to="28559,4735" o:connectortype="straight" o:gfxdata="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" strokecolor="#5b9bd5 [3204]" strokeweight=".5pt">
+                <v:line id="Straight Connector 10" o:spid="_x0000_s1089" style="position:absolute;visibility:visible;mso-wrap-style:square" from="28559,3281" to="28559,4735" o:connectortype="straight" o:gfxdata="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" strokecolor="#5b9bd5 [3204]" strokeweight=".5pt">
                   <v:stroke joinstyle="miter"/>
                 </v:line>
-                <v:line id="Straight Connector 11" o:spid="_x0000_s1076" style="position:absolute;visibility:visible;mso-wrap-style:square" from="7264,4557" to="47434,4557" o:connectortype="straight" o:gfxdata="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" strokecolor="#5b9bd5 [3204]" strokeweight=".5pt">
+                <v:line id="Straight Connector 11" o:spid="_x0000_s1090" style="position:absolute;visibility:visible;mso-wrap-style:square" from="7264,4557" to="47434,4557" o:connectortype="straight" o:gfxdata="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" strokecolor="#5b9bd5 [3204]" strokeweight=".5pt">
                   <v:stroke joinstyle="miter"/>
                 </v:line>
-                <v:line id="Straight Connector 12" o:spid="_x0000_s1077" style="position:absolute;flip:y;visibility:visible;mso-wrap-style:square" from="47291,4519" to="47291,6120" o:connectortype="straight" o:gfxdata="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" strokecolor="#5b9bd5 [3204]" strokeweight=".5pt">
+                <v:line id="Straight Connector 12" o:spid="_x0000_s1091" style="position:absolute;flip:y;visibility:visible;mso-wrap-style:square" from="47291,4519" to="47291,6120" o:connectortype="straight" o:gfxdata="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" strokecolor="#5b9bd5 [3204]" strokeweight=".5pt">
                   <v:stroke joinstyle="miter"/>
                 </v:line>
-                <v:line id="Straight Connector 13" o:spid="_x0000_s1078" style="position:absolute;flip:y;visibility:visible;mso-wrap-style:square" from="35715,4551" to="35715,5993" o:connectortype="straight" o:gfxdata="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" strokecolor="#5b9bd5 [3204]" strokeweight=".5pt">
+                <v:line id="Straight Connector 13" o:spid="_x0000_s1092" style="position:absolute;flip:y;visibility:visible;mso-wrap-style:square" from="35715,4551" to="35715,5993" o:connectortype="straight" o:gfxdata="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" strokecolor="#5b9bd5 [3204]" strokeweight=".5pt">
                   <v:stroke joinstyle="miter"/>
                 </v:line>
-                <v:line id="Straight Connector 14" o:spid="_x0000_s1079" style="position:absolute;flip:y;visibility:visible;mso-wrap-style:square" from="21758,4526" to="21758,6037" o:connectortype="straight" o:gfxdata="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" strokecolor="#5b9bd5 [3204]" strokeweight=".5pt">
+                <v:line id="Straight Connector 14" o:spid="_x0000_s1093" style="position:absolute;flip:y;visibility:visible;mso-wrap-style:square" from="21758,4526" to="21758,6037" o:connectortype="straight" o:gfxdata="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" strokecolor="#5b9bd5 [3204]" strokeweight=".5pt">
                   <v:stroke joinstyle="miter"/>
                 </v:line>
-                <v:line id="Straight Connector 15" o:spid="_x0000_s1080" style="position:absolute;flip:y;visibility:visible;mso-wrap-style:square" from="7204,4481" to="7204,6024" o:connectortype="straight" o:gfxdata="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" strokecolor="#5b9bd5 [3204]" strokeweight=".5pt">
+                <v:line id="Straight Connector 15" o:spid="_x0000_s1094" style="position:absolute;flip:y;visibility:visible;mso-wrap-style:square" from="7204,4481" to="7204,6024" o:connectortype="straight" o:gfxdata="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" strokecolor="#5b9bd5 [3204]" strokeweight=".5pt">
                   <v:stroke joinstyle="miter"/>
                 </v:line>
-                <v:rect id="Rectangle 66" o:spid="_x0000_s1081" style="position:absolute;left:23261;top:12806;width:6691;height:2029;visibility:visible;mso-wrap-style:square;v-text-anchor:middle" o:gfxdata="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" fillcolor="#deeaf6 [660]" strokecolor="#5b9bd5 [3204]" strokeweight="1pt">
+                <v:rect id="Rectangle 66" o:spid="_x0000_s1095" style="position:absolute;left:23261;top:12806;width:6691;height:2029;visibility:visible;mso-wrap-style:square;v-text-anchor:middle" o:gfxdata="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" fillcolor="#deeaf6 [660]" strokecolor="#5b9bd5 [3204]" strokeweight="1pt">
                   <v:textbox inset="0,0,0,0">
                     <w:txbxContent>
                       <w:p>
@@ -4534,7 +5474,7 @@
                     </w:txbxContent>
                   </v:textbox>
                 </v:rect>
-                <v:rect id="Rectangle 67" o:spid="_x0000_s1082" style="position:absolute;left:10550;top:12879;width:11208;height:2206;visibility:visible;mso-wrap-style:square;v-text-anchor:middle" o:gfxdata="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" fillcolor="#deeaf6 [660]" strokecolor="#5b9bd5 [3204]" strokeweight="1pt">
+                <v:rect id="Rectangle 67" o:spid="_x0000_s1096" style="position:absolute;left:10550;top:12879;width:11208;height:2206;visibility:visible;mso-wrap-style:square;v-text-anchor:middle" o:gfxdata="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" fillcolor="#deeaf6 [660]" strokecolor="#5b9bd5 [3204]" strokeweight="1pt">
                   <v:textbox inset="0,0,0,0">
                     <w:txbxContent>
                       <w:p>
@@ -4563,19 +5503,19 @@
                     </w:txbxContent>
                   </v:textbox>
                 </v:rect>
-                <v:line id="Straight Connector 68" o:spid="_x0000_s1083" style="position:absolute;visibility:visible;mso-wrap-style:square" from="21758,8136" to="21758,11259" o:connectortype="straight" o:gfxdata="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" strokecolor="#5b9bd5 [3204]" strokeweight=".5pt">
+                <v:line id="Straight Connector 68" o:spid="_x0000_s1097" style="position:absolute;visibility:visible;mso-wrap-style:square" from="21758,8136" to="21758,11259" o:connectortype="straight" o:gfxdata="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" strokecolor="#5b9bd5 [3204]" strokeweight=".5pt">
                   <v:stroke joinstyle="miter"/>
                 </v:line>
-                <v:line id="Straight Connector 69" o:spid="_x0000_s1084" style="position:absolute;visibility:visible;mso-wrap-style:square" from="16828,11261" to="26779,11261" o:connectortype="straight" o:gfxdata="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" strokecolor="#5b9bd5 [3204]" strokeweight=".5pt">
+                <v:line id="Straight Connector 69" o:spid="_x0000_s1098" style="position:absolute;visibility:visible;mso-wrap-style:square" from="16828,11261" to="26779,11261" o:connectortype="straight" o:gfxdata="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" strokecolor="#5b9bd5 [3204]" strokeweight=".5pt">
                   <v:stroke joinstyle="miter"/>
                 </v:line>
-                <v:line id="Straight Connector 70" o:spid="_x0000_s1085" style="position:absolute;flip:y;visibility:visible;mso-wrap-style:square" from="26766,11251" to="26766,12762" o:connectortype="straight" o:gfxdata="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" strokecolor="#5b9bd5 [3204]" strokeweight=".5pt">
+                <v:line id="Straight Connector 70" o:spid="_x0000_s1099" style="position:absolute;flip:y;visibility:visible;mso-wrap-style:square" from="26766,11251" to="26766,12762" o:connectortype="straight" o:gfxdata="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" strokecolor="#5b9bd5 [3204]" strokeweight=".5pt">
                   <v:stroke joinstyle="miter"/>
                 </v:line>
-                <v:line id="Straight Connector 71" o:spid="_x0000_s1086" style="position:absolute;flip:y;visibility:visible;mso-wrap-style:square" from="16708,11280" to="16708,12823" o:connectortype="straight" o:gfxdata="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" strokecolor="#5b9bd5 [3204]" strokeweight=".5pt">
+                <v:line id="Straight Connector 71" o:spid="_x0000_s1100" style="position:absolute;flip:y;visibility:visible;mso-wrap-style:square" from="16708,11280" to="16708,12823" o:connectortype="straight" o:gfxdata="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" strokecolor="#5b9bd5 [3204]" strokeweight=".5pt">
                   <v:stroke joinstyle="miter"/>
                 </v:line>
-                <v:rect id="Rectangle 72" o:spid="_x0000_s1087" style="position:absolute;left:9743;top:17645;width:11144;height:1976;visibility:visible;mso-wrap-style:square;v-text-anchor:middle" o:gfxdata="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" fillcolor="#deeaf6 [660]" strokecolor="#5b9bd5 [3204]" strokeweight="1pt">
+                <v:rect id="Rectangle 72" o:spid="_x0000_s1101" style="position:absolute;left:9743;top:17645;width:11144;height:1976;visibility:visible;mso-wrap-style:square;v-text-anchor:middle" o:gfxdata="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" fillcolor="#deeaf6 [660]" strokecolor="#5b9bd5 [3204]" strokeweight="1pt">
                   <v:textbox inset="0,0,0,0">
                     <w:txbxContent>
                       <w:p>
@@ -4607,7 +5547,7 @@
                     </w:txbxContent>
                   </v:textbox>
                 </v:rect>
-                <v:rect id="Rectangle 73" o:spid="_x0000_s1088" style="position:absolute;left:21839;top:17462;width:10604;height:1964;visibility:visible;mso-wrap-style:square;v-text-anchor:middle" o:gfxdata="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" fillcolor="#deeaf6 [660]" strokecolor="#5b9bd5 [3204]" strokeweight="1pt">
+                <v:rect id="Rectangle 73" o:spid="_x0000_s1102" style="position:absolute;left:21839;top:17462;width:10604;height:1964;visibility:visible;mso-wrap-style:square;v-text-anchor:middle" o:gfxdata="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" fillcolor="#deeaf6 [660]" strokecolor="#5b9bd5 [3204]" strokeweight="1pt">
                   <v:textbox inset="0,0,0,0">
                     <w:txbxContent>
                       <w:p>
@@ -4637,7 +5577,7 @@
                     </w:txbxContent>
                   </v:textbox>
                 </v:rect>
-                <v:rect id="Rectangle 74" o:spid="_x0000_s1089" style="position:absolute;left:32862;top:17664;width:9631;height:1767;visibility:visible;mso-wrap-style:square;v-text-anchor:middle" o:gfxdata="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" fillcolor="#deeaf6 [660]" strokecolor="#5b9bd5 [3204]" strokeweight="1pt">
+                <v:rect id="Rectangle 74" o:spid="_x0000_s1103" style="position:absolute;left:32862;top:17664;width:9631;height:1767;visibility:visible;mso-wrap-style:square;v-text-anchor:middle" o:gfxdata="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" fillcolor="#deeaf6 [660]" strokecolor="#5b9bd5 [3204]" strokeweight="1pt">
                   <v:textbox inset="0,0,0,0">
                     <w:txbxContent>
                       <w:p>
@@ -4675,22 +5615,22 @@
                     </w:txbxContent>
                   </v:textbox>
                 </v:rect>
-                <v:line id="Straight Connector 75" o:spid="_x0000_s1090" style="position:absolute;visibility:visible;mso-wrap-style:square" from="15314,16131" to="36054,16131" o:connectortype="straight" o:gfxdata="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" strokecolor="#5b9bd5 [3204]" strokeweight=".5pt">
+                <v:line id="Straight Connector 75" o:spid="_x0000_s1104" style="position:absolute;visibility:visible;mso-wrap-style:square" from="15314,16131" to="36054,16131" o:connectortype="straight" o:gfxdata="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" strokecolor="#5b9bd5 [3204]" strokeweight=".5pt">
                   <v:stroke joinstyle="miter"/>
                 </v:line>
-                <v:line id="Straight Connector 76" o:spid="_x0000_s1091" style="position:absolute;flip:y;visibility:visible;mso-wrap-style:square" from="36054,16125" to="36054,17566" o:connectortype="straight" o:gfxdata="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" strokecolor="#5b9bd5 [3204]" strokeweight=".5pt">
+                <v:line id="Straight Connector 76" o:spid="_x0000_s1105" style="position:absolute;flip:y;visibility:visible;mso-wrap-style:square" from="36054,16125" to="36054,17566" o:connectortype="straight" o:gfxdata="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" strokecolor="#5b9bd5 [3204]" strokeweight=".5pt">
                   <v:stroke joinstyle="miter"/>
                 </v:line>
-                <v:line id="Straight Connector 77" o:spid="_x0000_s1092" style="position:absolute;flip:y;visibility:visible;mso-wrap-style:square" from="26764,16099" to="26764,17611" o:connectortype="straight" o:gfxdata="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" strokecolor="#5b9bd5 [3204]" strokeweight=".5pt">
+                <v:line id="Straight Connector 77" o:spid="_x0000_s1106" style="position:absolute;flip:y;visibility:visible;mso-wrap-style:square" from="26668,16099" to="26668,17611" o:connectortype="straight" o:gfxdata="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" strokecolor="#5b9bd5 [3204]" strokeweight=".5pt">
                   <v:stroke joinstyle="miter"/>
                 </v:line>
-                <v:line id="Straight Connector 78" o:spid="_x0000_s1093" style="position:absolute;flip:y;visibility:visible;mso-wrap-style:square" from="15257,16055" to="15257,17598" o:connectortype="straight" o:gfxdata="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" strokecolor="#5b9bd5 [3204]" strokeweight=".5pt">
+                <v:line id="Straight Connector 78" o:spid="_x0000_s1107" style="position:absolute;flip:y;visibility:visible;mso-wrap-style:square" from="15257,16055" to="15257,17598" o:connectortype="straight" o:gfxdata="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" strokecolor="#5b9bd5 [3204]" strokeweight=".5pt">
                   <v:stroke joinstyle="miter"/>
                 </v:line>
-                <v:line id="Straight Connector 4" o:spid="_x0000_s1094" style="position:absolute;visibility:visible;mso-wrap-style:square" from="26717,14833" to="26717,16127" o:connectortype="straight" o:gfxdata="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" strokecolor="#5b9bd5 [3204]" strokeweight=".5pt">
+                <v:line id="Straight Connector 4" o:spid="_x0000_s1108" style="position:absolute;visibility:visible;mso-wrap-style:square" from="26717,14833" to="26717,16127" o:connectortype="straight" o:gfxdata="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" strokecolor="#5b9bd5 [3204]" strokeweight=".5pt">
                   <v:stroke joinstyle="miter"/>
                 </v:line>
-                <v:rect id="Rectangle 82" o:spid="_x0000_s1095" style="position:absolute;left:29168;top:9707;width:13650;height:2200;visibility:visible;mso-wrap-style:square;v-text-anchor:middle" o:gfxdata="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" fillcolor="#deeaf6 [660]" strokecolor="#5b9bd5 [3204]" strokeweight="1pt">
+                <v:rect id="Rectangle 82" o:spid="_x0000_s1109" style="position:absolute;left:29168;top:9707;width:13650;height:2200;visibility:visible;mso-wrap-style:square;v-text-anchor:middle" o:gfxdata="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" fillcolor="#deeaf6 [660]" strokecolor="#5b9bd5 [3204]" strokeweight="1pt">
                   <v:textbox inset="0,0,0,0">
                     <w:txbxContent>
                       <w:p>
@@ -4720,7 +5660,7 @@
                     </w:txbxContent>
                   </v:textbox>
                 </v:rect>
-                <v:line id="Straight Connector 32" o:spid="_x0000_s1096" style="position:absolute;visibility:visible;mso-wrap-style:square" from="35715,7810" to="35715,9623" o:connectortype="straight" o:gfxdata="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" strokecolor="#5b9bd5 [3204]" strokeweight=".5pt">
+                <v:line id="Straight Connector 32" o:spid="_x0000_s1110" style="position:absolute;visibility:visible;mso-wrap-style:square" from="35715,7810" to="35715,9623" o:connectortype="straight" o:gfxdata="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" strokecolor="#5b9bd5 [3204]" strokeweight=".5pt">
                   <v:stroke joinstyle="miter"/>
                 </v:line>
                 <w10:anchorlock/>
@@ -4729,6 +5669,8 @@
           </mc:Fallback>
         </mc:AlternateContent>
       </w:r>
+      <w:bookmarkStart w:id="1" w:name="_GoBack"/>
+      <w:bookmarkEnd w:id="1"/>
       <w:r>
         <w:rPr>
           <w:noProof/>
@@ -5605,12 +6547,12 @@
       <w:pPr>
         <w:pStyle w:val="Heading1"/>
       </w:pPr>
-      <w:bookmarkStart w:id="1" w:name="_Toc433749533"/>
+      <w:bookmarkStart w:id="2" w:name="_Toc433749533"/>
       <w:r>
         <w:lastRenderedPageBreak/>
         <w:t>Value Restrictions</w:t>
       </w:r>
-      <w:bookmarkEnd w:id="1"/>
+      <w:bookmarkEnd w:id="2"/>
     </w:p>
     <w:p>
       <w:pPr>
@@ -6101,11 +7043,11 @@
       <w:pPr>
         <w:pStyle w:val="Heading1"/>
       </w:pPr>
-      <w:bookmarkStart w:id="2" w:name="_Toc433749534"/>
+      <w:bookmarkStart w:id="3" w:name="_Toc433749534"/>
       <w:r>
         <w:t>Screen Layouts</w:t>
       </w:r>
-      <w:bookmarkEnd w:id="2"/>
+      <w:bookmarkEnd w:id="3"/>
     </w:p>
     <w:p/>
     <w:p>
@@ -6281,12 +7223,12 @@
       <w:pPr>
         <w:pStyle w:val="Heading1"/>
       </w:pPr>
-      <w:bookmarkStart w:id="3" w:name="_Toc433749535"/>
+      <w:bookmarkStart w:id="4" w:name="_Toc433749535"/>
       <w:r>
         <w:lastRenderedPageBreak/>
         <w:t>Storyboard</w:t>
       </w:r>
-      <w:bookmarkEnd w:id="3"/>
+      <w:bookmarkEnd w:id="4"/>
     </w:p>
     <w:p/>
     <w:p/>
@@ -6792,12 +7734,12 @@
       <w:pPr>
         <w:pStyle w:val="Heading1"/>
       </w:pPr>
-      <w:bookmarkStart w:id="4" w:name="_Toc433749536"/>
+      <w:bookmarkStart w:id="5" w:name="_Toc433749536"/>
       <w:r>
         <w:lastRenderedPageBreak/>
         <w:t>Code listing</w:t>
       </w:r>
-      <w:bookmarkEnd w:id="4"/>
+      <w:bookmarkEnd w:id="5"/>
     </w:p>
     <w:p>
       <w:pPr>
@@ -7974,8 +8916,6 @@
       <w:r>
         <w:br w:type="page"/>
       </w:r>
-      <w:bookmarkStart w:id="5" w:name="_GoBack"/>
-      <w:bookmarkEnd w:id="5"/>
     </w:p>
     <w:p>
       <w:pPr>
@@ -8749,7 +9689,7 @@
         <w:noProof/>
         <w:sz w:val="18"/>
       </w:rPr>
-      <w:t>10</w:t>
+      <w:t>12</w:t>
     </w:r>
     <w:r>
       <w:rPr>
@@ -9933,7 +10873,7 @@
     <w:rsid w:val="00332B8A"/>
     <w:rsid w:val="00425894"/>
     <w:rsid w:val="006375EF"/>
-    <w:rsid w:val="007D60D1"/>
+    <w:rsid w:val="00676BCC"/>
     <w:rsid w:val="00897085"/>
     <w:rsid w:val="009B1130"/>
     <w:rsid w:val="00BE5C59"/>
@@ -10694,7 +11634,7 @@
 </file>
 
 <file path=customXml/itemProps2.xml><?xml version="1.0" encoding="utf-8"?>
-<ds:datastoreItem xmlns:ds="http://schemas.openxmlformats.org/officeDocument/2006/customXml" ds:itemID="{7F5FFFCF-4762-4294-81A5-5F435072C024}">
+<ds:datastoreItem xmlns:ds="http://schemas.openxmlformats.org/officeDocument/2006/customXml" ds:itemID="{6F3FFAAB-118F-49D6-92BE-C3A5C48C27E5}">
   <ds:schemaRefs>
     <ds:schemaRef ds:uri="http://schemas.openxmlformats.org/officeDocument/2006/bibliography"/>
   </ds:schemaRefs>

</xml_diff>